<commit_message>
update eseguibili + manuale
</commit_message>
<xml_diff>
--- a/Documentation/Manuale Utente.docx
+++ b/Documentation/Manuale Utente.docx
@@ -342,6 +342,7 @@
       <w:sdtPr>
         <w:rPr>
           <w:rFonts w:ascii="Calibri" w:eastAsia="Calibri" w:hAnsi="Calibri" w:cs="Calibri"/>
+          <w:color w:val="auto"/>
           <w:sz w:val="22"/>
           <w:szCs w:val="22"/>
         </w:rPr>
@@ -394,7 +395,7 @@
             </w:rPr>
             <w:fldChar w:fldCharType="separate"/>
           </w:r>
-          <w:hyperlink w:anchor="_Toc71109590" w:history="1">
+          <w:hyperlink w:anchor="_Toc71294394" w:history="1">
             <w:r>
               <w:rPr>
                 <w:rStyle w:val="Collegamentoipertestuale"/>
@@ -439,7 +440,7 @@
                 <w:webHidden/>
                 <w:color w:val="2F5496" w:themeColor="accent1" w:themeShade="BF"/>
               </w:rPr>
-              <w:instrText xml:space="preserve"> PAGEREF _Toc71109590 \h </w:instrText>
+              <w:instrText xml:space="preserve"> PAGEREF _Toc71294394 \h </w:instrText>
             </w:r>
             <w:r>
               <w:rPr>
@@ -482,7 +483,7 @@
               <w:szCs w:val="22"/>
             </w:rPr>
           </w:pPr>
-          <w:hyperlink w:anchor="_Toc71109591" w:history="1">
+          <w:hyperlink w:anchor="_Toc71294395" w:history="1">
             <w:r>
               <w:rPr>
                 <w:rStyle w:val="Collegamentoipertestuale"/>
@@ -527,7 +528,7 @@
                 <w:webHidden/>
                 <w:color w:val="2F5496" w:themeColor="accent1" w:themeShade="BF"/>
               </w:rPr>
-              <w:instrText xml:space="preserve"> PAGEREF _Toc71109591 \h </w:instrText>
+              <w:instrText xml:space="preserve"> PAGEREF _Toc71294395 \h </w:instrText>
             </w:r>
             <w:r>
               <w:rPr>
@@ -570,7 +571,7 @@
               <w:szCs w:val="22"/>
             </w:rPr>
           </w:pPr>
-          <w:hyperlink w:anchor="_Toc71109592" w:history="1">
+          <w:hyperlink w:anchor="_Toc71294396" w:history="1">
             <w:r>
               <w:rPr>
                 <w:rStyle w:val="Collegamentoipertestuale"/>
@@ -597,7 +598,7 @@
                 <w:webHidden/>
                 <w:color w:val="2F5496" w:themeColor="accent1" w:themeShade="BF"/>
               </w:rPr>
-              <w:instrText xml:space="preserve"> PAGEREF _Toc71109592 \h </w:instrText>
+              <w:instrText xml:space="preserve"> PAGEREF _Toc71294396 \h </w:instrText>
             </w:r>
             <w:r>
               <w:rPr>
@@ -640,7 +641,7 @@
               <w:szCs w:val="22"/>
             </w:rPr>
           </w:pPr>
-          <w:hyperlink w:anchor="_Toc71109593" w:history="1">
+          <w:hyperlink w:anchor="_Toc71294397" w:history="1">
             <w:r>
               <w:rPr>
                 <w:rStyle w:val="Collegamentoipertestuale"/>
@@ -667,7 +668,7 @@
                 <w:webHidden/>
                 <w:color w:val="2F5496" w:themeColor="accent1" w:themeShade="BF"/>
               </w:rPr>
-              <w:instrText xml:space="preserve"> PAGEREF _Toc71109593 \h </w:instrText>
+              <w:instrText xml:space="preserve"> PAGEREF _Toc71294397 \h </w:instrText>
             </w:r>
             <w:r>
               <w:rPr>
@@ -710,7 +711,7 @@
               <w:color w:val="2F5496" w:themeColor="accent1" w:themeShade="BF"/>
             </w:rPr>
           </w:pPr>
-          <w:hyperlink w:anchor="_Toc71109594" w:history="1">
+          <w:hyperlink w:anchor="_Toc71294398" w:history="1">
             <w:r>
               <w:rPr>
                 <w:rStyle w:val="Collegamentoipertestuale"/>
@@ -742,7 +743,7 @@
                 <w:webHidden/>
                 <w:color w:val="2F5496" w:themeColor="accent1" w:themeShade="BF"/>
               </w:rPr>
-              <w:instrText xml:space="preserve"> PAGEREF _Toc71109594 \h </w:instrText>
+              <w:instrText xml:space="preserve"> PAGEREF _Toc71294398 \h </w:instrText>
             </w:r>
             <w:r>
               <w:rPr>
@@ -789,7 +790,7 @@
               <w:color w:val="2F5496" w:themeColor="accent1" w:themeShade="BF"/>
             </w:rPr>
           </w:pPr>
-          <w:hyperlink w:anchor="_Toc71109595" w:history="1">
+          <w:hyperlink w:anchor="_Toc71294399" w:history="1">
             <w:r>
               <w:rPr>
                 <w:rStyle w:val="Collegamentoipertestuale"/>
@@ -821,7 +822,7 @@
                 <w:webHidden/>
                 <w:color w:val="2F5496" w:themeColor="accent1" w:themeShade="BF"/>
               </w:rPr>
-              <w:instrText xml:space="preserve"> PAGEREF _Toc71109595 \h </w:instrText>
+              <w:instrText xml:space="preserve"> PAGEREF _Toc71294399 \h </w:instrText>
             </w:r>
             <w:r>
               <w:rPr>
@@ -868,7 +869,7 @@
               <w:color w:val="2F5496" w:themeColor="accent1" w:themeShade="BF"/>
             </w:rPr>
           </w:pPr>
-          <w:hyperlink w:anchor="_Toc71109596" w:history="1">
+          <w:hyperlink w:anchor="_Toc71294400" w:history="1">
             <w:r>
               <w:rPr>
                 <w:rStyle w:val="Collegamentoipertestuale"/>
@@ -900,7 +901,7 @@
                 <w:webHidden/>
                 <w:color w:val="2F5496" w:themeColor="accent1" w:themeShade="BF"/>
               </w:rPr>
-              <w:instrText xml:space="preserve"> PAGEREF _Toc71109596 \h </w:instrText>
+              <w:instrText xml:space="preserve"> PAGEREF _Toc71294400 \h </w:instrText>
             </w:r>
             <w:r>
               <w:rPr>
@@ -947,7 +948,7 @@
               <w:color w:val="2F5496" w:themeColor="accent1" w:themeShade="BF"/>
             </w:rPr>
           </w:pPr>
-          <w:hyperlink w:anchor="_Toc71109597" w:history="1">
+          <w:hyperlink w:anchor="_Toc71294401" w:history="1">
             <w:r>
               <w:rPr>
                 <w:rStyle w:val="Collegamentoipertestuale"/>
@@ -979,7 +980,7 @@
                 <w:webHidden/>
                 <w:color w:val="2F5496" w:themeColor="accent1" w:themeShade="BF"/>
               </w:rPr>
-              <w:instrText xml:space="preserve"> PAGEREF _Toc71109597 \h </w:instrText>
+              <w:instrText xml:space="preserve"> PAGEREF _Toc71294401 \h </w:instrText>
             </w:r>
             <w:r>
               <w:rPr>
@@ -1026,7 +1027,7 @@
               <w:szCs w:val="22"/>
             </w:rPr>
           </w:pPr>
-          <w:hyperlink w:anchor="_Toc71109598" w:history="1">
+          <w:hyperlink w:anchor="_Toc71294402" w:history="1">
             <w:r>
               <w:rPr>
                 <w:rStyle w:val="Collegamentoipertestuale"/>
@@ -1071,7 +1072,7 @@
                 <w:webHidden/>
                 <w:color w:val="2F5496" w:themeColor="accent1" w:themeShade="BF"/>
               </w:rPr>
-              <w:instrText xml:space="preserve"> PAGEREF _Toc71109598 \h </w:instrText>
+              <w:instrText xml:space="preserve"> PAGEREF _Toc71294402 \h </w:instrText>
             </w:r>
             <w:r>
               <w:rPr>
@@ -1114,7 +1115,7 @@
               <w:szCs w:val="22"/>
             </w:rPr>
           </w:pPr>
-          <w:hyperlink w:anchor="_Toc71109599" w:history="1">
+          <w:hyperlink w:anchor="_Toc71294403" w:history="1">
             <w:r>
               <w:rPr>
                 <w:rStyle w:val="Collegamentoipertestuale"/>
@@ -1159,7 +1160,7 @@
                 <w:webHidden/>
                 <w:color w:val="2F5496" w:themeColor="accent1" w:themeShade="BF"/>
               </w:rPr>
-              <w:instrText xml:space="preserve"> PAGEREF _Toc71109599 \h </w:instrText>
+              <w:instrText xml:space="preserve"> PAGEREF _Toc71294403 \h </w:instrText>
             </w:r>
             <w:r>
               <w:rPr>
@@ -1202,7 +1203,7 @@
               <w:szCs w:val="22"/>
             </w:rPr>
           </w:pPr>
-          <w:hyperlink w:anchor="_Toc71109600" w:history="1">
+          <w:hyperlink w:anchor="_Toc71294404" w:history="1">
             <w:r>
               <w:rPr>
                 <w:rStyle w:val="Collegamentoipertestuale"/>
@@ -1247,7 +1248,7 @@
                 <w:webHidden/>
                 <w:color w:val="2F5496" w:themeColor="accent1" w:themeShade="BF"/>
               </w:rPr>
-              <w:instrText xml:space="preserve"> PAGEREF _Toc71109600 \h </w:instrText>
+              <w:instrText xml:space="preserve"> PAGEREF _Toc71294404 \h </w:instrText>
             </w:r>
             <w:r>
               <w:rPr>
@@ -1290,7 +1291,7 @@
               <w:szCs w:val="22"/>
             </w:rPr>
           </w:pPr>
-          <w:hyperlink w:anchor="_Toc71109601" w:history="1">
+          <w:hyperlink w:anchor="_Toc71294405" w:history="1">
             <w:r>
               <w:rPr>
                 <w:rStyle w:val="Collegamentoipertestuale"/>
@@ -1335,7 +1336,7 @@
                 <w:webHidden/>
                 <w:color w:val="2F5496" w:themeColor="accent1" w:themeShade="BF"/>
               </w:rPr>
-              <w:instrText xml:space="preserve"> PAGEREF _Toc71109601 \h </w:instrText>
+              <w:instrText xml:space="preserve"> PAGEREF _Toc71294405 \h </w:instrText>
             </w:r>
             <w:r>
               <w:rPr>
@@ -1378,7 +1379,7 @@
               <w:szCs w:val="22"/>
             </w:rPr>
           </w:pPr>
-          <w:hyperlink w:anchor="_Toc71109602" w:history="1">
+          <w:hyperlink w:anchor="_Toc71294406" w:history="1">
             <w:r>
               <w:rPr>
                 <w:rStyle w:val="Collegamentoipertestuale"/>
@@ -1423,7 +1424,7 @@
                 <w:webHidden/>
                 <w:color w:val="2F5496" w:themeColor="accent1" w:themeShade="BF"/>
               </w:rPr>
-              <w:instrText xml:space="preserve"> PAGEREF _Toc71109602 \h </w:instrText>
+              <w:instrText xml:space="preserve"> PAGEREF _Toc71294406 \h </w:instrText>
             </w:r>
             <w:r>
               <w:rPr>
@@ -1466,7 +1467,7 @@
               <w:szCs w:val="22"/>
             </w:rPr>
           </w:pPr>
-          <w:hyperlink w:anchor="_Toc71109603" w:history="1">
+          <w:hyperlink w:anchor="_Toc71294407" w:history="1">
             <w:r>
               <w:rPr>
                 <w:rStyle w:val="Collegamentoipertestuale"/>
@@ -1511,7 +1512,7 @@
                 <w:webHidden/>
                 <w:color w:val="2F5496" w:themeColor="accent1" w:themeShade="BF"/>
               </w:rPr>
-              <w:instrText xml:space="preserve"> PAGEREF _Toc71109603 \h </w:instrText>
+              <w:instrText xml:space="preserve"> PAGEREF _Toc71294407 \h </w:instrText>
             </w:r>
             <w:r>
               <w:rPr>
@@ -1554,7 +1555,7 @@
               <w:szCs w:val="22"/>
             </w:rPr>
           </w:pPr>
-          <w:hyperlink w:anchor="_Toc71109604" w:history="1">
+          <w:hyperlink w:anchor="_Toc71294408" w:history="1">
             <w:r>
               <w:rPr>
                 <w:rStyle w:val="Collegamentoipertestuale"/>
@@ -1599,7 +1600,7 @@
                 <w:webHidden/>
                 <w:color w:val="2F5496" w:themeColor="accent1" w:themeShade="BF"/>
               </w:rPr>
-              <w:instrText xml:space="preserve"> PAGEREF _Toc71109604 \h </w:instrText>
+              <w:instrText xml:space="preserve"> PAGEREF _Toc71294408 \h </w:instrText>
             </w:r>
             <w:r>
               <w:rPr>
@@ -1619,7 +1620,7 @@
                 <w:webHidden/>
                 <w:color w:val="2F5496" w:themeColor="accent1" w:themeShade="BF"/>
               </w:rPr>
-              <w:t>18</w:t>
+              <w:t>17</w:t>
             </w:r>
             <w:r>
               <w:rPr>
@@ -1717,7 +1718,7 @@
           <w:szCs w:val="40"/>
         </w:rPr>
       </w:pPr>
-      <w:bookmarkStart w:id="0" w:name="_Toc71109590"/>
+      <w:bookmarkStart w:id="0" w:name="_Toc71294394"/>
       <w:r>
         <w:rPr>
           <w:rFonts w:ascii="Adobe Caslon Pro" w:eastAsia="Adobe Caslon Pro" w:hAnsi="Adobe Caslon Pro" w:cs="Adobe Caslon Pro"/>
@@ -2067,7 +2068,7 @@
           <w:szCs w:val="40"/>
         </w:rPr>
       </w:pPr>
-      <w:bookmarkStart w:id="1" w:name="_Toc71109591"/>
+      <w:bookmarkStart w:id="1" w:name="_Toc71294395"/>
       <w:r>
         <w:rPr>
           <w:rFonts w:ascii="Adobe Caslon Pro" w:eastAsia="Adobe Caslon Pro" w:hAnsi="Adobe Caslon Pro" w:cs="Adobe Caslon Pro"/>
@@ -2093,7 +2094,7 @@
           <w:szCs w:val="32"/>
         </w:rPr>
       </w:pPr>
-      <w:bookmarkStart w:id="2" w:name="_Toc71109592"/>
+      <w:bookmarkStart w:id="2" w:name="_Toc71294396"/>
       <w:r>
         <w:rPr>
           <w:rFonts w:ascii="Adobe Caslon Pro" w:eastAsia="Adobe Caslon Pro" w:hAnsi="Adobe Caslon Pro" w:cs="Adobe Caslon Pro"/>
@@ -16444,7 +16445,7 @@
         </w:rPr>
         <w:tab/>
       </w:r>
-      <w:bookmarkStart w:id="3" w:name="_Toc71109593"/>
+      <w:bookmarkStart w:id="3" w:name="_Toc71294397"/>
       <w:r>
         <w:rPr>
           <w:rFonts w:ascii="Adobe Caslon Pro" w:eastAsia="Adobe Caslon Pro" w:hAnsi="Adobe Caslon Pro" w:cs="Adobe Caslon Pro"/>
@@ -16514,7 +16515,7 @@
         </w:rPr>
         <w:tab/>
       </w:r>
-      <w:bookmarkStart w:id="4" w:name="_Toc71109594"/>
+      <w:bookmarkStart w:id="4" w:name="_Toc71294398"/>
       <w:r>
         <w:rPr>
           <w:rFonts w:ascii="Adobe Caslon Pro" w:eastAsia="Times New Roman" w:hAnsi="Adobe Caslon Pro" w:cs="Times New Roman"/>
@@ -17100,7 +17101,7 @@
           <w:rFonts w:ascii="Adobe Caslon Pro" w:eastAsia="Times New Roman" w:hAnsi="Adobe Caslon Pro" w:cs="Times New Roman"/>
         </w:rPr>
       </w:pPr>
-      <w:bookmarkStart w:id="5" w:name="_Toc71109595"/>
+      <w:bookmarkStart w:id="5" w:name="_Toc71294399"/>
       <w:r>
         <w:rPr>
           <w:rFonts w:ascii="Adobe Caslon Pro" w:eastAsia="Times New Roman" w:hAnsi="Adobe Caslon Pro" w:cs="Times New Roman"/>
@@ -18314,7 +18315,7 @@
           <w:rFonts w:ascii="Adobe Caslon Pro" w:eastAsia="Times New Roman" w:hAnsi="Adobe Caslon Pro" w:cs="Times New Roman"/>
         </w:rPr>
       </w:pPr>
-      <w:bookmarkStart w:id="6" w:name="_Toc71109596"/>
+      <w:bookmarkStart w:id="6" w:name="_Toc71294400"/>
       <w:r>
         <w:rPr>
           <w:rFonts w:ascii="Adobe Caslon Pro" w:eastAsia="Times New Roman" w:hAnsi="Adobe Caslon Pro" w:cs="Times New Roman"/>
@@ -18835,7 +18836,7 @@
           <w:b w:val="0"/>
         </w:rPr>
       </w:pPr>
-      <w:bookmarkStart w:id="7" w:name="_Toc71109597"/>
+      <w:bookmarkStart w:id="7" w:name="_Toc71294401"/>
       <w:r>
         <w:rPr>
           <w:rFonts w:ascii="Adobe Caslon Pro" w:eastAsia="Times New Roman" w:hAnsi="Adobe Caslon Pro" w:cs="Times New Roman"/>
@@ -19593,7 +19594,7 @@
           <w:szCs w:val="32"/>
         </w:rPr>
       </w:pPr>
-      <w:bookmarkStart w:id="8" w:name="_Toc71109598"/>
+      <w:bookmarkStart w:id="8" w:name="_Toc71294402"/>
       <w:r>
         <w:rPr>
           <w:rFonts w:ascii="Adobe Caslon Pro" w:eastAsia="Adobe Caslon Pro" w:hAnsi="Adobe Caslon Pro" w:cs="Adobe Caslon Pro"/>
@@ -19620,20 +19621,145 @@
       <w:pPr>
         <w:spacing w:line="360" w:lineRule="auto"/>
         <w:rPr>
-          <w:rFonts w:ascii="Adobe Caslon Pro" w:eastAsia="Adobe Caslon Pro" w:hAnsi="Adobe Caslon Pro" w:cs="Adobe Caslon Pro"/>
-          <w:b/>
-          <w:sz w:val="32"/>
-          <w:szCs w:val="32"/>
-        </w:rPr>
-      </w:pPr>
-      <w:r>
-        <w:rPr>
-          <w:rFonts w:ascii="Times New Roman" w:eastAsia="Times New Roman" w:hAnsi="Times New Roman" w:cs="Times New Roman"/>
-          <w:sz w:val="24"/>
-          <w:szCs w:val="24"/>
-        </w:rPr>
-        <w:t>Trattiamo ora i vari errori e le varie situazioni che possono capitare nella redazione di un documento di testo e che il programma</w:t>
-      </w:r>
+          <w:rFonts w:ascii="Times New Roman" w:eastAsia="Adobe Caslon Pro" w:hAnsi="Times New Roman" w:cs="Times New Roman"/>
+          <w:bCs/>
+          <w:sz w:val="24"/>
+          <w:szCs w:val="24"/>
+        </w:rPr>
+      </w:pPr>
+      <w:r>
+        <w:rPr>
+          <w:rFonts w:ascii="Times New Roman" w:eastAsia="Adobe Caslon Pro" w:hAnsi="Times New Roman" w:cs="Times New Roman"/>
+          <w:bCs/>
+          <w:sz w:val="24"/>
+          <w:szCs w:val="24"/>
+        </w:rPr>
+        <w:t xml:space="preserve">La principale scelta è dovuta alla grammatica elaborata per implementare il foglio di stile. Si tratta di una scelta legata alla comodità di implementare gli attributi direttamente come figli di </w:t>
+      </w:r>
+      <w:proofErr w:type="spellStart"/>
+      <w:r>
+        <w:rPr>
+          <w:rFonts w:ascii="Times New Roman" w:eastAsia="Adobe Caslon Pro" w:hAnsi="Times New Roman" w:cs="Times New Roman"/>
+          <w:bCs/>
+          <w:i/>
+          <w:iCs/>
+          <w:sz w:val="24"/>
+          <w:szCs w:val="24"/>
+        </w:rPr>
+        <w:t>attrStyle</w:t>
+      </w:r>
+      <w:proofErr w:type="spellEnd"/>
+      <w:r>
+        <w:rPr>
+          <w:rFonts w:ascii="Times New Roman" w:eastAsia="Adobe Caslon Pro" w:hAnsi="Times New Roman" w:cs="Times New Roman"/>
+          <w:bCs/>
+          <w:sz w:val="24"/>
+          <w:szCs w:val="24"/>
+        </w:rPr>
+        <w:t>, rispetto a implementarli come figli degli attributi degli elementi presenti nelle pagine.</w:t>
+      </w:r>
+    </w:p>
+    <w:p>
+      <w:pPr>
+        <w:spacing w:line="360" w:lineRule="auto"/>
+        <w:rPr>
+          <w:rFonts w:ascii="Times New Roman" w:eastAsia="Adobe Caslon Pro" w:hAnsi="Times New Roman" w:cs="Times New Roman"/>
+          <w:bCs/>
+          <w:sz w:val="24"/>
+          <w:szCs w:val="24"/>
+        </w:rPr>
+      </w:pPr>
+      <w:r>
+        <w:rPr>
+          <w:rFonts w:ascii="Times New Roman" w:eastAsia="Adobe Caslon Pro" w:hAnsi="Times New Roman" w:cs="Times New Roman"/>
+          <w:bCs/>
+          <w:sz w:val="24"/>
+          <w:szCs w:val="24"/>
+        </w:rPr>
+        <w:t xml:space="preserve">Per come la grammatica legge il foglio, la posizione dello </w:t>
+      </w:r>
+      <w:proofErr w:type="spellStart"/>
+      <w:r>
+        <w:rPr>
+          <w:rFonts w:ascii="Times New Roman" w:eastAsia="Adobe Caslon Pro" w:hAnsi="Times New Roman" w:cs="Times New Roman"/>
+          <w:bCs/>
+          <w:i/>
+          <w:iCs/>
+          <w:sz w:val="24"/>
+          <w:szCs w:val="24"/>
+        </w:rPr>
+        <w:t>stylesheet</w:t>
+      </w:r>
+      <w:proofErr w:type="spellEnd"/>
+      <w:r>
+        <w:rPr>
+          <w:rFonts w:ascii="Times New Roman" w:eastAsia="Adobe Caslon Pro" w:hAnsi="Times New Roman" w:cs="Times New Roman"/>
+          <w:bCs/>
+          <w:sz w:val="24"/>
+          <w:szCs w:val="24"/>
+        </w:rPr>
+        <w:t xml:space="preserve"> come seconda parte del non terminale </w:t>
+      </w:r>
+      <w:r>
+        <w:rPr>
+          <w:rFonts w:ascii="Times New Roman" w:eastAsia="Adobe Caslon Pro" w:hAnsi="Times New Roman" w:cs="Times New Roman"/>
+          <w:bCs/>
+          <w:i/>
+          <w:iCs/>
+          <w:sz w:val="24"/>
+          <w:szCs w:val="24"/>
+        </w:rPr>
+        <w:t>pdf</w:t>
+      </w:r>
+      <w:r>
+        <w:rPr>
+          <w:rFonts w:ascii="Times New Roman" w:eastAsia="Adobe Caslon Pro" w:hAnsi="Times New Roman" w:cs="Times New Roman"/>
+          <w:bCs/>
+          <w:sz w:val="24"/>
+          <w:szCs w:val="24"/>
+        </w:rPr>
+        <w:t xml:space="preserve"> non permette di avere una idea dell’elemento al quale le specifiche si riferiscono, dato che l’id presente nel foglio di stile fa riferimento a un oggetto generico, e quindi non verifica la correttezza dei singoli attributi. Non avendo controlli di alcun tipo sullo </w:t>
+      </w:r>
+      <w:proofErr w:type="spellStart"/>
+      <w:r>
+        <w:rPr>
+          <w:rFonts w:ascii="Times New Roman" w:eastAsia="Adobe Caslon Pro" w:hAnsi="Times New Roman" w:cs="Times New Roman"/>
+          <w:bCs/>
+          <w:sz w:val="24"/>
+          <w:szCs w:val="24"/>
+        </w:rPr>
+        <w:t>stylesheet</w:t>
+      </w:r>
+      <w:proofErr w:type="spellEnd"/>
+      <w:r>
+        <w:rPr>
+          <w:rFonts w:ascii="Times New Roman" w:eastAsia="Adobe Caslon Pro" w:hAnsi="Times New Roman" w:cs="Times New Roman"/>
+          <w:bCs/>
+          <w:sz w:val="24"/>
+          <w:szCs w:val="24"/>
+        </w:rPr>
+        <w:t xml:space="preserve">, è possibile </w:t>
+      </w:r>
+      <w:r>
+        <w:rPr>
+          <w:rFonts w:ascii="Times New Roman" w:eastAsia="Adobe Caslon Pro" w:hAnsi="Times New Roman" w:cs="Times New Roman"/>
+          <w:bCs/>
+          <w:sz w:val="24"/>
+          <w:szCs w:val="24"/>
+        </w:rPr>
+        <w:t xml:space="preserve">l’utilizzo di un id per più elementi di natura diversa e di poter inserire attributi anche se non appartenenti al tipo di oggetto che si vuole personalizzare. </w:t>
+      </w:r>
+    </w:p>
+    <w:p>
+      <w:pPr>
+        <w:spacing w:line="360" w:lineRule="auto"/>
+        <w:rPr>
+          <w:rFonts w:ascii="Times New Roman" w:eastAsia="Adobe Caslon Pro" w:hAnsi="Times New Roman" w:cs="Times New Roman"/>
+          <w:bCs/>
+          <w:sz w:val="24"/>
+          <w:szCs w:val="24"/>
+        </w:rPr>
+      </w:pPr>
     </w:p>
     <w:p>
       <w:pPr>
@@ -19650,7 +19776,7 @@
           <w:szCs w:val="32"/>
         </w:rPr>
       </w:pPr>
-      <w:bookmarkStart w:id="9" w:name="_Toc71109599"/>
+      <w:bookmarkStart w:id="9" w:name="_Toc71294403"/>
       <w:r>
         <w:rPr>
           <w:rFonts w:ascii="Adobe Caslon Pro" w:eastAsia="Adobe Caslon Pro" w:hAnsi="Adobe Caslon Pro" w:cs="Adobe Caslon Pro"/>
@@ -19689,6 +19815,38 @@
         </w:rPr>
         <w:t>Trattiamo ora i vari errori e le varie situazioni che possono capitare nella redazione di un documento di testo e che il programma rileva e interpreta.</w:t>
       </w:r>
+      <w:r>
+        <w:rPr>
+          <w:rFonts w:ascii="Times New Roman" w:eastAsia="Times New Roman" w:hAnsi="Times New Roman" w:cs="Times New Roman"/>
+          <w:sz w:val="24"/>
+          <w:szCs w:val="24"/>
+        </w:rPr>
+        <w:t xml:space="preserve"> </w:t>
+      </w:r>
+      <w:r>
+        <w:rPr>
+          <w:rFonts w:ascii="Times New Roman" w:eastAsia="Times New Roman" w:hAnsi="Times New Roman" w:cs="Times New Roman"/>
+          <w:sz w:val="24"/>
+          <w:szCs w:val="24"/>
+        </w:rPr>
+        <w:t xml:space="preserve">In nessun caso il programma segnala un errore ma mostra solo avvisi per segnalare un errore di battitura o </w:t>
+      </w:r>
+      <w:r>
+        <w:rPr>
+          <w:rFonts w:ascii="Times New Roman" w:eastAsia="Times New Roman" w:hAnsi="Times New Roman" w:cs="Times New Roman"/>
+          <w:sz w:val="24"/>
+          <w:szCs w:val="24"/>
+        </w:rPr>
+        <w:t xml:space="preserve">di tipo </w:t>
+      </w:r>
+      <w:r>
+        <w:rPr>
+          <w:rFonts w:ascii="Times New Roman" w:eastAsia="Times New Roman" w:hAnsi="Times New Roman" w:cs="Times New Roman"/>
+          <w:sz w:val="24"/>
+          <w:szCs w:val="24"/>
+        </w:rPr>
+        <w:t>lessicale.</w:t>
+      </w:r>
     </w:p>
     <w:p>
       <w:pPr>
@@ -19705,23 +19863,31 @@
           <w:sz w:val="24"/>
           <w:szCs w:val="24"/>
         </w:rPr>
-        <w:t xml:space="preserve">In nessun caso il programma segnala un errore ma mostra solo avvisi per segnalare un errore di battitura o </w:t>
-      </w:r>
-      <w:r>
-        <w:rPr>
-          <w:rFonts w:ascii="Times New Roman" w:eastAsia="Times New Roman" w:hAnsi="Times New Roman" w:cs="Times New Roman"/>
-          <w:sz w:val="24"/>
-          <w:szCs w:val="24"/>
-        </w:rPr>
-        <w:t xml:space="preserve">di tipo </w:t>
-      </w:r>
-      <w:r>
-        <w:rPr>
-          <w:rFonts w:ascii="Times New Roman" w:eastAsia="Times New Roman" w:hAnsi="Times New Roman" w:cs="Times New Roman"/>
-          <w:sz w:val="24"/>
-          <w:szCs w:val="24"/>
-        </w:rPr>
-        <w:t>lessicale.</w:t>
+        <w:t>Il primo caso di errore (che verrà anche trattato come esempio di errore nel</w:t>
+      </w:r>
+      <w:r>
+        <w:rPr>
+          <w:rFonts w:ascii="Times New Roman" w:eastAsia="Times New Roman" w:hAnsi="Times New Roman" w:cs="Times New Roman"/>
+          <w:sz w:val="24"/>
+          <w:szCs w:val="24"/>
+        </w:rPr>
+        <w:t xml:space="preserve"> capitolo 4) è il caso di una dimenticanza di un punto e virgola</w:t>
+      </w:r>
+      <w:r>
+        <w:rPr>
+          <w:rFonts w:ascii="Times New Roman" w:eastAsia="Times New Roman" w:hAnsi="Times New Roman" w:cs="Times New Roman"/>
+          <w:sz w:val="24"/>
+          <w:szCs w:val="24"/>
+        </w:rPr>
+        <w:t xml:space="preserve"> (o una parentesi graffa). In questo caso viene riportato all’utente che in una specifica linea/posizione è mancante un simbolo ma il sistema riesce comunque a proseguire nella redazione.</w:t>
+      </w:r>
+      <w:r>
+        <w:rPr>
+          <w:rFonts w:ascii="Times New Roman" w:eastAsia="Times New Roman" w:hAnsi="Times New Roman" w:cs="Times New Roman"/>
+          <w:sz w:val="24"/>
+          <w:szCs w:val="24"/>
+        </w:rPr>
+        <w:t xml:space="preserve"> Questo è il tipico caso di un errore lessicale.</w:t>
       </w:r>
     </w:p>
     <w:p>
@@ -19739,31 +19905,69 @@
           <w:sz w:val="24"/>
           <w:szCs w:val="24"/>
         </w:rPr>
-        <w:t>Il primo caso di errore (che verrà anche trattato come esempio di errore nel</w:t>
-      </w:r>
-      <w:r>
-        <w:rPr>
-          <w:rFonts w:ascii="Times New Roman" w:eastAsia="Times New Roman" w:hAnsi="Times New Roman" w:cs="Times New Roman"/>
-          <w:sz w:val="24"/>
-          <w:szCs w:val="24"/>
-        </w:rPr>
-        <w:t xml:space="preserve"> capitolo 4) è il caso di una dimenticanza di un punto e virgola</w:t>
-      </w:r>
-      <w:r>
-        <w:rPr>
-          <w:rFonts w:ascii="Times New Roman" w:eastAsia="Times New Roman" w:hAnsi="Times New Roman" w:cs="Times New Roman"/>
-          <w:sz w:val="24"/>
-          <w:szCs w:val="24"/>
-        </w:rPr>
-        <w:t xml:space="preserve"> (o una parentesi graffa). In questo caso viene riportato all’utente che in una specifica linea/posizione è mancante un simbolo ma il sistema riesce comunque a proseguire nella redazione.</w:t>
-      </w:r>
-      <w:r>
-        <w:rPr>
-          <w:rFonts w:ascii="Times New Roman" w:eastAsia="Times New Roman" w:hAnsi="Times New Roman" w:cs="Times New Roman"/>
-          <w:sz w:val="24"/>
-          <w:szCs w:val="24"/>
-        </w:rPr>
-        <w:t xml:space="preserve"> Questo è il tipico caso di un errore lessicale.</w:t>
+        <w:t>Lo stesso vale anche se un attributo non appartiene a un elemento (ad esempio un attri</w:t>
+      </w:r>
+      <w:r>
+        <w:rPr>
+          <w:rFonts w:ascii="Times New Roman" w:eastAsia="Times New Roman" w:hAnsi="Times New Roman" w:cs="Times New Roman"/>
+          <w:sz w:val="24"/>
+          <w:szCs w:val="24"/>
+        </w:rPr>
+        <w:t>b</w:t>
+      </w:r>
+      <w:r>
+        <w:rPr>
+          <w:rFonts w:ascii="Times New Roman" w:eastAsia="Times New Roman" w:hAnsi="Times New Roman" w:cs="Times New Roman"/>
+          <w:sz w:val="24"/>
+          <w:szCs w:val="24"/>
+        </w:rPr>
+        <w:t xml:space="preserve">uto </w:t>
+      </w:r>
+      <w:r>
+        <w:rPr>
+          <w:rFonts w:ascii="Times New Roman" w:eastAsia="Times New Roman" w:hAnsi="Times New Roman" w:cs="Times New Roman"/>
+          <w:i/>
+          <w:iCs/>
+          <w:sz w:val="24"/>
+          <w:szCs w:val="24"/>
+        </w:rPr>
+        <w:t>bullet</w:t>
+      </w:r>
+      <w:r>
+        <w:rPr>
+          <w:rFonts w:ascii="Times New Roman" w:eastAsia="Times New Roman" w:hAnsi="Times New Roman" w:cs="Times New Roman"/>
+          <w:sz w:val="24"/>
+          <w:szCs w:val="24"/>
+        </w:rPr>
+        <w:t xml:space="preserve"> per il tag </w:t>
+      </w:r>
+      <w:proofErr w:type="spellStart"/>
+      <w:r>
+        <w:rPr>
+          <w:rFonts w:ascii="Times New Roman" w:eastAsia="Times New Roman" w:hAnsi="Times New Roman" w:cs="Times New Roman"/>
+          <w:i/>
+          <w:iCs/>
+          <w:sz w:val="24"/>
+          <w:szCs w:val="24"/>
+        </w:rPr>
+        <w:t>img</w:t>
+      </w:r>
+      <w:proofErr w:type="spellEnd"/>
+      <w:r>
+        <w:rPr>
+          <w:rFonts w:ascii="Times New Roman" w:eastAsia="Times New Roman" w:hAnsi="Times New Roman" w:cs="Times New Roman"/>
+          <w:sz w:val="24"/>
+          <w:szCs w:val="24"/>
+        </w:rPr>
+        <w:t>).</w:t>
+      </w:r>
+      <w:r>
+        <w:rPr>
+          <w:rFonts w:ascii="Times New Roman" w:eastAsia="Times New Roman" w:hAnsi="Times New Roman" w:cs="Times New Roman"/>
+          <w:sz w:val="24"/>
+          <w:szCs w:val="24"/>
+        </w:rPr>
+        <w:t xml:space="preserve"> Questo è il tipico caso di errore sintattico.</w:t>
       </w:r>
     </w:p>
     <w:p>
@@ -19781,23 +19985,24 @@
           <w:sz w:val="24"/>
           <w:szCs w:val="24"/>
         </w:rPr>
-        <w:t>Lo stesso vale anche se un attributo non appartiene a un elemento (ad esempio un attri</w:t>
-      </w:r>
-      <w:r>
-        <w:rPr>
-          <w:rFonts w:ascii="Times New Roman" w:eastAsia="Times New Roman" w:hAnsi="Times New Roman" w:cs="Times New Roman"/>
-          <w:sz w:val="24"/>
-          <w:szCs w:val="24"/>
-        </w:rPr>
-        <w:t>b</w:t>
-      </w:r>
-      <w:r>
-        <w:rPr>
-          <w:rFonts w:ascii="Times New Roman" w:eastAsia="Times New Roman" w:hAnsi="Times New Roman" w:cs="Times New Roman"/>
-          <w:sz w:val="24"/>
-          <w:szCs w:val="24"/>
-        </w:rPr>
-        <w:t xml:space="preserve">uto </w:t>
+        <w:t xml:space="preserve">Una segnalazione </w:t>
+      </w:r>
+      <w:r>
+        <w:rPr>
+          <w:rFonts w:ascii="Times New Roman" w:eastAsia="Times New Roman" w:hAnsi="Times New Roman" w:cs="Times New Roman"/>
+          <w:sz w:val="24"/>
+          <w:szCs w:val="24"/>
+        </w:rPr>
+        <w:t xml:space="preserve">che il programma restituisce è anche riferita, identificandosi con </w:t>
+      </w:r>
+      <w:proofErr w:type="spellStart"/>
+      <w:r>
+        <w:rPr>
+          <w:rFonts w:ascii="Times New Roman" w:eastAsia="Times New Roman" w:hAnsi="Times New Roman" w:cs="Times New Roman"/>
+          <w:sz w:val="24"/>
+          <w:szCs w:val="24"/>
+        </w:rPr>
+        <w:t>l’</w:t>
       </w:r>
       <w:r>
         <w:rPr>
@@ -19807,26 +20012,25 @@
           <w:sz w:val="24"/>
           <w:szCs w:val="24"/>
         </w:rPr>
-        <w:t>bullet</w:t>
-      </w:r>
-      <w:r>
-        <w:rPr>
-          <w:rFonts w:ascii="Times New Roman" w:eastAsia="Times New Roman" w:hAnsi="Times New Roman" w:cs="Times New Roman"/>
-          <w:sz w:val="24"/>
-          <w:szCs w:val="24"/>
-        </w:rPr>
-        <w:t xml:space="preserve"> per il tag </w:t>
+        <w:t>url</w:t>
+      </w:r>
+      <w:proofErr w:type="spellEnd"/>
+      <w:r>
+        <w:rPr>
+          <w:rFonts w:ascii="Times New Roman" w:eastAsia="Times New Roman" w:hAnsi="Times New Roman" w:cs="Times New Roman"/>
+          <w:sz w:val="24"/>
+          <w:szCs w:val="24"/>
+        </w:rPr>
+        <w:t xml:space="preserve"> dell’immagine, all’errato percorso dove si trova l’immagine. Infatti, il sistema specifica che non è riuscito a leggere l’immagine in quello specifico </w:t>
       </w:r>
       <w:proofErr w:type="spellStart"/>
       <w:r>
         <w:rPr>
           <w:rFonts w:ascii="Times New Roman" w:eastAsia="Times New Roman" w:hAnsi="Times New Roman" w:cs="Times New Roman"/>
-          <w:i/>
-          <w:iCs/>
-          <w:sz w:val="24"/>
-          <w:szCs w:val="24"/>
-        </w:rPr>
-        <w:t>img</w:t>
+          <w:sz w:val="24"/>
+          <w:szCs w:val="24"/>
+        </w:rPr>
+        <w:t>path</w:t>
       </w:r>
       <w:proofErr w:type="spellEnd"/>
       <w:r>
@@ -19835,15 +20039,7 @@
           <w:sz w:val="24"/>
           <w:szCs w:val="24"/>
         </w:rPr>
-        <w:t>).</w:t>
-      </w:r>
-      <w:r>
-        <w:rPr>
-          <w:rFonts w:ascii="Times New Roman" w:eastAsia="Times New Roman" w:hAnsi="Times New Roman" w:cs="Times New Roman"/>
-          <w:sz w:val="24"/>
-          <w:szCs w:val="24"/>
-        </w:rPr>
-        <w:t xml:space="preserve"> Questo è il tipico caso di errore sintattico.</w:t>
+        <w:t>. Il sistema però evita il caricamento dell’immagine e prosegue con la continuazione dell’analisi del testo.</w:t>
       </w:r>
     </w:p>
     <w:p>
@@ -19861,15 +20057,7 @@
           <w:sz w:val="24"/>
           <w:szCs w:val="24"/>
         </w:rPr>
-        <w:t xml:space="preserve">Una segnalazione </w:t>
-      </w:r>
-      <w:r>
-        <w:rPr>
-          <w:rFonts w:ascii="Times New Roman" w:eastAsia="Times New Roman" w:hAnsi="Times New Roman" w:cs="Times New Roman"/>
-          <w:sz w:val="24"/>
-          <w:szCs w:val="24"/>
-        </w:rPr>
-        <w:t xml:space="preserve">che il programma restituisce è anche riferita, identificandosi con </w:t>
+        <w:t xml:space="preserve">Lo stesso “errore” viene riportato se il </w:t>
       </w:r>
       <w:proofErr w:type="spellStart"/>
       <w:r>
@@ -19878,17 +20066,7 @@
           <w:sz w:val="24"/>
           <w:szCs w:val="24"/>
         </w:rPr>
-        <w:t>l’</w:t>
-      </w:r>
-      <w:r>
-        <w:rPr>
-          <w:rFonts w:ascii="Times New Roman" w:eastAsia="Times New Roman" w:hAnsi="Times New Roman" w:cs="Times New Roman"/>
-          <w:i/>
-          <w:iCs/>
-          <w:sz w:val="24"/>
-          <w:szCs w:val="24"/>
-        </w:rPr>
-        <w:t>url</w:t>
+        <w:t>path</w:t>
       </w:r>
       <w:proofErr w:type="spellEnd"/>
       <w:r>
@@ -19897,25 +20075,23 @@
           <w:sz w:val="24"/>
           <w:szCs w:val="24"/>
         </w:rPr>
-        <w:t xml:space="preserve"> dell’immagine, all’errato percorso dove si trova l’immagine. Infatti, il sistema specifica che non è riuscito a leggere l’immagine in quello specifico </w:t>
-      </w:r>
-      <w:proofErr w:type="spellStart"/>
-      <w:r>
-        <w:rPr>
-          <w:rFonts w:ascii="Times New Roman" w:eastAsia="Times New Roman" w:hAnsi="Times New Roman" w:cs="Times New Roman"/>
-          <w:sz w:val="24"/>
-          <w:szCs w:val="24"/>
-        </w:rPr>
-        <w:t>path</w:t>
-      </w:r>
-      <w:proofErr w:type="spellEnd"/>
-      <w:r>
-        <w:rPr>
-          <w:rFonts w:ascii="Times New Roman" w:eastAsia="Times New Roman" w:hAnsi="Times New Roman" w:cs="Times New Roman"/>
-          <w:sz w:val="24"/>
-          <w:szCs w:val="24"/>
-        </w:rPr>
-        <w:t>. Il sistema però evita il caricamento dell’immagine e prosegue con la continuazione dell’analisi del testo.</w:t>
+        <w:t xml:space="preserve"> specificato non è relativo a un file per l’uso di font specifici.</w:t>
+      </w:r>
+      <w:r>
+        <w:rPr>
+          <w:rFonts w:ascii="Times New Roman" w:eastAsia="Times New Roman" w:hAnsi="Times New Roman" w:cs="Times New Roman"/>
+          <w:sz w:val="24"/>
+          <w:szCs w:val="24"/>
+        </w:rPr>
+        <w:t xml:space="preserve"> </w:t>
+      </w:r>
+      <w:r>
+        <w:rPr>
+          <w:rFonts w:ascii="Times New Roman" w:eastAsia="Times New Roman" w:hAnsi="Times New Roman" w:cs="Times New Roman"/>
+          <w:sz w:val="24"/>
+          <w:szCs w:val="24"/>
+        </w:rPr>
+        <w:t>Questi ultimi due esempi son riferibili a errori semantici.</w:t>
       </w:r>
     </w:p>
     <w:p>
@@ -19933,132 +20109,8 @@
           <w:sz w:val="24"/>
           <w:szCs w:val="24"/>
         </w:rPr>
-        <w:t xml:space="preserve">Lo stesso “errore” viene riportato se il </w:t>
-      </w:r>
-      <w:proofErr w:type="spellStart"/>
-      <w:r>
-        <w:rPr>
-          <w:rFonts w:ascii="Times New Roman" w:eastAsia="Times New Roman" w:hAnsi="Times New Roman" w:cs="Times New Roman"/>
-          <w:sz w:val="24"/>
-          <w:szCs w:val="24"/>
-        </w:rPr>
-        <w:t>path</w:t>
-      </w:r>
-      <w:proofErr w:type="spellEnd"/>
-      <w:r>
-        <w:rPr>
-          <w:rFonts w:ascii="Times New Roman" w:eastAsia="Times New Roman" w:hAnsi="Times New Roman" w:cs="Times New Roman"/>
-          <w:sz w:val="24"/>
-          <w:szCs w:val="24"/>
-        </w:rPr>
-        <w:t xml:space="preserve"> specificato non è relativo a un file per l’uso di font specifici.</w:t>
-      </w:r>
-    </w:p>
-    <w:p>
-      <w:pPr>
-        <w:spacing w:line="360" w:lineRule="auto"/>
-        <w:rPr>
-          <w:rFonts w:ascii="Times New Roman" w:eastAsia="Times New Roman" w:hAnsi="Times New Roman" w:cs="Times New Roman"/>
-          <w:sz w:val="24"/>
-          <w:szCs w:val="24"/>
-        </w:rPr>
-      </w:pPr>
-      <w:r>
-        <w:rPr>
-          <w:rFonts w:ascii="Times New Roman" w:eastAsia="Times New Roman" w:hAnsi="Times New Roman" w:cs="Times New Roman"/>
-          <w:sz w:val="24"/>
-          <w:szCs w:val="24"/>
-        </w:rPr>
-        <w:t>Questi ultimi due esempi son riferibili a errori semantici.</w:t>
-      </w:r>
-    </w:p>
-    <w:p>
-      <w:pPr>
-        <w:spacing w:line="360" w:lineRule="auto"/>
-        <w:rPr>
-          <w:rFonts w:ascii="Times New Roman" w:eastAsia="Times New Roman" w:hAnsi="Times New Roman" w:cs="Times New Roman"/>
-          <w:sz w:val="24"/>
-          <w:szCs w:val="24"/>
-        </w:rPr>
-      </w:pPr>
-      <w:r>
-        <w:rPr>
-          <w:rFonts w:ascii="Times New Roman" w:eastAsia="Times New Roman" w:hAnsi="Times New Roman" w:cs="Times New Roman"/>
-          <w:sz w:val="24"/>
-          <w:szCs w:val="24"/>
-        </w:rPr>
         <w:t>Altre segnalazioni vengono effettuate anche se la posizione inserita dell’elemento non è corretta o esterna alla pagina, se la pagina è specificata sia come formato che come dimensioni (in quel caso viene preso il formato della pagina) o se le dimensioni sono maggiori rispetto al contenitore che contiene l’elemento.</w:t>
       </w:r>
-    </w:p>
-    <w:p>
-      <w:pPr>
-        <w:spacing w:line="360" w:lineRule="auto"/>
-        <w:rPr>
-          <w:rFonts w:ascii="Times New Roman" w:eastAsia="Times New Roman" w:hAnsi="Times New Roman" w:cs="Times New Roman"/>
-          <w:sz w:val="24"/>
-          <w:szCs w:val="24"/>
-        </w:rPr>
-      </w:pPr>
-    </w:p>
-    <w:p>
-      <w:pPr>
-        <w:spacing w:line="360" w:lineRule="auto"/>
-        <w:rPr>
-          <w:rFonts w:ascii="Times New Roman" w:eastAsia="Times New Roman" w:hAnsi="Times New Roman" w:cs="Times New Roman"/>
-          <w:sz w:val="24"/>
-          <w:szCs w:val="24"/>
-        </w:rPr>
-      </w:pPr>
-    </w:p>
-    <w:p>
-      <w:pPr>
-        <w:spacing w:line="360" w:lineRule="auto"/>
-        <w:rPr>
-          <w:rFonts w:ascii="Times New Roman" w:eastAsia="Times New Roman" w:hAnsi="Times New Roman" w:cs="Times New Roman"/>
-          <w:sz w:val="24"/>
-          <w:szCs w:val="24"/>
-        </w:rPr>
-      </w:pPr>
-    </w:p>
-    <w:p>
-      <w:pPr>
-        <w:spacing w:line="360" w:lineRule="auto"/>
-        <w:rPr>
-          <w:rFonts w:ascii="Times New Roman" w:eastAsia="Times New Roman" w:hAnsi="Times New Roman" w:cs="Times New Roman"/>
-          <w:sz w:val="24"/>
-          <w:szCs w:val="24"/>
-        </w:rPr>
-      </w:pPr>
-    </w:p>
-    <w:p>
-      <w:pPr>
-        <w:spacing w:line="360" w:lineRule="auto"/>
-        <w:rPr>
-          <w:rFonts w:ascii="Times New Roman" w:eastAsia="Times New Roman" w:hAnsi="Times New Roman" w:cs="Times New Roman"/>
-          <w:sz w:val="24"/>
-          <w:szCs w:val="24"/>
-        </w:rPr>
-      </w:pPr>
-    </w:p>
-    <w:p>
-      <w:pPr>
-        <w:spacing w:line="360" w:lineRule="auto"/>
-        <w:rPr>
-          <w:rFonts w:ascii="Times New Roman" w:eastAsia="Times New Roman" w:hAnsi="Times New Roman" w:cs="Times New Roman"/>
-          <w:sz w:val="24"/>
-          <w:szCs w:val="24"/>
-        </w:rPr>
-      </w:pPr>
-    </w:p>
-    <w:p>
-      <w:pPr>
-        <w:spacing w:line="360" w:lineRule="auto"/>
-        <w:rPr>
-          <w:rFonts w:ascii="Times New Roman" w:eastAsia="Times New Roman" w:hAnsi="Times New Roman" w:cs="Times New Roman"/>
-          <w:sz w:val="24"/>
-          <w:szCs w:val="24"/>
-        </w:rPr>
-      </w:pPr>
     </w:p>
     <w:p>
       <w:pPr>
@@ -20075,7 +20127,7 @@
           <w:szCs w:val="40"/>
         </w:rPr>
       </w:pPr>
-      <w:bookmarkStart w:id="10" w:name="_Toc71109600"/>
+      <w:bookmarkStart w:id="10" w:name="_Toc71294404"/>
       <w:r>
         <w:rPr>
           <w:rFonts w:ascii="Adobe Caslon Pro" w:eastAsia="Adobe Caslon Pro" w:hAnsi="Adobe Caslon Pro" w:cs="Adobe Caslon Pro"/>
@@ -20083,6 +20135,7 @@
           <w:sz w:val="40"/>
           <w:szCs w:val="40"/>
         </w:rPr>
+        <w:lastRenderedPageBreak/>
         <w:t>Tool utilizzati</w:t>
       </w:r>
       <w:bookmarkEnd w:id="10"/>
@@ -20758,7 +20811,7 @@
           <w:szCs w:val="40"/>
         </w:rPr>
       </w:pPr>
-      <w:bookmarkStart w:id="11" w:name="_Toc71109601"/>
+      <w:bookmarkStart w:id="11" w:name="_Toc71294405"/>
       <w:r>
         <w:rPr>
           <w:rFonts w:ascii="Adobe Caslon Pro" w:eastAsia="Adobe Caslon Pro" w:hAnsi="Adobe Caslon Pro" w:cs="Adobe Caslon Pro"/>
@@ -20767,6 +20820,7 @@
           <w:sz w:val="40"/>
           <w:szCs w:val="40"/>
         </w:rPr>
+        <w:lastRenderedPageBreak/>
         <w:t>Interfaccia utente</w:t>
       </w:r>
       <w:bookmarkEnd w:id="11"/>
@@ -20943,7 +20997,7 @@
           <w:szCs w:val="32"/>
         </w:rPr>
       </w:pPr>
-      <w:bookmarkStart w:id="12" w:name="_Toc71109602"/>
+      <w:bookmarkStart w:id="12" w:name="_Toc71294406"/>
       <w:r>
         <w:rPr>
           <w:rFonts w:ascii="Adobe Caslon Pro" w:eastAsia="Adobe Caslon Pro" w:hAnsi="Adobe Caslon Pro" w:cs="Adobe Caslon Pro"/>
@@ -21007,7 +21061,7 @@
           <w:sz w:val="24"/>
           <w:szCs w:val="24"/>
         </w:rPr>
-        <w:t xml:space="preserve">o una sua parte, è in un file di testo già esistente. In questo caso con il pulsante </w:t>
+        <w:t>o una sua parte, è in un file di testo già esistente. In questo caso con il pulsante “</w:t>
       </w:r>
       <w:r>
         <w:rPr>
@@ -21016,46 +21070,37 @@
           <w:sz w:val="24"/>
           <w:szCs w:val="24"/>
         </w:rPr>
+        <w:t>Open…</w:t>
+      </w:r>
+      <w:r>
+        <w:rPr>
+          <w:rFonts w:ascii="Times New Roman" w:hAnsi="Times New Roman" w:cs="Times New Roman"/>
+          <w:color w:val="000000"/>
+          <w:sz w:val="24"/>
+          <w:szCs w:val="24"/>
+        </w:rPr>
+        <w:t>” è possibile selezionare il file da caricare tramite un’interfaccia di navigazione del file system, ricevendo un messaggio di conferma.</w:t>
+      </w:r>
+    </w:p>
+    <w:p>
+      <w:pPr>
+        <w:jc w:val="center"/>
+        <w:rPr>
+          <w:rFonts w:ascii="Times New Roman" w:eastAsia="Times New Roman" w:hAnsi="Times New Roman" w:cs="Times New Roman"/>
+          <w:color w:val="000000"/>
+          <w:sz w:val="24"/>
+          <w:szCs w:val="24"/>
+        </w:rPr>
+      </w:pPr>
+      <w:r>
+        <w:rPr>
+          <w:rFonts w:ascii="Times New Roman" w:eastAsia="Times New Roman" w:hAnsi="Times New Roman" w:cs="Times New Roman"/>
+          <w:noProof/>
+          <w:color w:val="000000"/>
+          <w:sz w:val="24"/>
+          <w:szCs w:val="24"/>
+        </w:rPr>
         <w:lastRenderedPageBreak/>
-        <w:t>“</w:t>
-      </w:r>
-      <w:r>
-        <w:rPr>
-          <w:rFonts w:ascii="Times New Roman" w:hAnsi="Times New Roman" w:cs="Times New Roman"/>
-          <w:color w:val="000000"/>
-          <w:sz w:val="24"/>
-          <w:szCs w:val="24"/>
-        </w:rPr>
-        <w:t>Open…</w:t>
-      </w:r>
-      <w:r>
-        <w:rPr>
-          <w:rFonts w:ascii="Times New Roman" w:hAnsi="Times New Roman" w:cs="Times New Roman"/>
-          <w:color w:val="000000"/>
-          <w:sz w:val="24"/>
-          <w:szCs w:val="24"/>
-        </w:rPr>
-        <w:t>” è possibile selezionare il file da caricare tramite un’interfaccia di navigazione del file system, ricevendo un messaggio di conferma.</w:t>
-      </w:r>
-    </w:p>
-    <w:p>
-      <w:pPr>
-        <w:jc w:val="center"/>
-        <w:rPr>
-          <w:rFonts w:ascii="Times New Roman" w:eastAsia="Times New Roman" w:hAnsi="Times New Roman" w:cs="Times New Roman"/>
-          <w:color w:val="000000"/>
-          <w:sz w:val="24"/>
-          <w:szCs w:val="24"/>
-        </w:rPr>
-      </w:pPr>
-      <w:r>
-        <w:rPr>
-          <w:rFonts w:ascii="Times New Roman" w:eastAsia="Times New Roman" w:hAnsi="Times New Roman" w:cs="Times New Roman"/>
-          <w:noProof/>
-          <w:color w:val="000000"/>
-          <w:sz w:val="24"/>
-          <w:szCs w:val="24"/>
-        </w:rPr>
         <w:drawing>
           <wp:inline distT="0" distB="0" distL="0" distR="0" wp14:anchorId="43B1C1A9" wp14:editId="4029B275">
             <wp:extent cx="5991225" cy="4026614"/>
@@ -21133,7 +21178,6 @@
         <w:rPr>
           <w:noProof/>
         </w:rPr>
-        <w:lastRenderedPageBreak/>
         <w:drawing>
           <wp:anchor distT="0" distB="0" distL="114300" distR="114300" simplePos="0" relativeHeight="251660288" behindDoc="1" locked="0" layoutInCell="1" hidden="0" allowOverlap="1" wp14:anchorId="04B82593" wp14:editId="0F4175B4">
             <wp:simplePos x="0" y="0"/>
@@ -21244,6 +21288,7 @@
           <w:sz w:val="24"/>
           <w:szCs w:val="24"/>
         </w:rPr>
+        <w:lastRenderedPageBreak/>
         <w:t>Quando l’utente è pronto per avviare la generazione del documento può farlo premendo il pulsante “Crea</w:t>
       </w:r>
       <w:r>
@@ -21392,7 +21437,7 @@
           <w:szCs w:val="32"/>
         </w:rPr>
       </w:pPr>
-      <w:bookmarkStart w:id="13" w:name="_Toc71109603"/>
+      <w:bookmarkStart w:id="13" w:name="_Toc71294407"/>
       <w:r>
         <w:rPr>
           <w:rFonts w:ascii="Adobe Caslon Pro" w:eastAsia="Adobe Caslon Pro" w:hAnsi="Adobe Caslon Pro" w:cs="Adobe Caslon Pro"/>
@@ -21461,7 +21506,6 @@
           <w:sz w:val="24"/>
           <w:szCs w:val="24"/>
         </w:rPr>
-        <w:lastRenderedPageBreak/>
         <w:t>Ad esempio, nel caso l’utente</w:t>
       </w:r>
       <w:r>
@@ -21729,6 +21773,7 @@
           <w:sz w:val="24"/>
           <w:szCs w:val="24"/>
         </w:rPr>
+        <w:lastRenderedPageBreak/>
         <w:t xml:space="preserve">Un possibile esempio di grammatica è la seguente, la quale descrive un semplice documento PDF di nome Test contenente una sola pagina di dimensioni 100x100, due </w:t>
       </w:r>
       <w:r>
@@ -21765,7 +21810,6 @@
         <w:rPr>
           <w:noProof/>
         </w:rPr>
-        <w:lastRenderedPageBreak/>
         <w:drawing>
           <wp:anchor distT="0" distB="0" distL="114300" distR="114300" simplePos="0" relativeHeight="251663360" behindDoc="0" locked="0" layoutInCell="1" hidden="0" allowOverlap="1" wp14:anchorId="19D9A990" wp14:editId="76281A1D">
             <wp:simplePos x="0" y="0"/>
@@ -21853,7 +21897,7 @@
           <v:shape id="_x0000_i1025" type="#_x0000_t75" style="width:239.8pt;height:467.7pt" o:ole="">
             <v:imagedata r:id="rId19" o:title=""/>
           </v:shape>
-          <o:OLEObject Type="Embed" ProgID="Word.OpenDocumentText.12" ShapeID="_x0000_i1025" DrawAspect="Content" ObjectID="_1681722354" r:id="rId20"/>
+          <o:OLEObject Type="Embed" ProgID="Word.OpenDocumentText.12" ShapeID="_x0000_i1025" DrawAspect="Content" ObjectID="_1681907249" r:id="rId20"/>
         </w:object>
       </w:r>
     </w:p>
@@ -22002,7 +22046,7 @@
           <w:szCs w:val="40"/>
         </w:rPr>
       </w:pPr>
-      <w:bookmarkStart w:id="16" w:name="_Toc71109604"/>
+      <w:bookmarkStart w:id="16" w:name="_Toc71294408"/>
       <w:r>
         <w:rPr>
           <w:rFonts w:ascii="Adobe Caslon Pro" w:eastAsia="Adobe Caslon Pro" w:hAnsi="Adobe Caslon Pro" w:cs="Adobe Caslon Pro"/>
@@ -25722,28 +25766,28 @@
 </file>
 
 <file path=customXml/item1.xml><?xml version="1.0" encoding="utf-8"?>
-<b:Sources xmlns:b="http://schemas.openxmlformats.org/officeDocument/2006/bibliography" xmlns="http://schemas.openxmlformats.org/officeDocument/2006/bibliography" SelectedStyle="\APASixthEditionOfficeOnline.xsl" StyleName="APA" Version="6"/>
-</file>
-
-<file path=customXml/item2.xml><?xml version="1.0" encoding="utf-8"?>
 <go:gDocsCustomXmlDataStorage xmlns:go="http://customooxmlschemas.google.com/" xmlns:r="http://schemas.openxmlformats.org/officeDocument/2006/relationships">
   <go:docsCustomData xmlns:go="http://customooxmlschemas.google.com/" roundtripDataSignature="AMtx7mg0BycMxjGWYZSC4Ze6gbuVR1DW6A==">AMUW2mU5M3mRInt1jphVmALK8iVSk/1pKx0HcvreW9LMYE/wHzBHJcwjN9MRTJo8t+N5ATeL6CPiBPGOHaHO4g5lY5dr5mKVMPvc7op8MsMz9kr6fn983wLOSbME+DMJtqghVJQN5pFa</go:docsCustomData>
 </go:gDocsCustomXmlDataStorage>
 </file>
 
-<file path=customXml/itemProps1.xml><?xml version="1.0" encoding="utf-8"?>
-<ds:datastoreItem xmlns:ds="http://schemas.openxmlformats.org/officeDocument/2006/customXml" ds:itemID="{ED26E6E7-3FC9-45E0-AE94-44F8CACB1AF0}">
-  <ds:schemaRefs>
-    <ds:schemaRef ds:uri="http://schemas.openxmlformats.org/officeDocument/2006/bibliography"/>
-  </ds:schemaRefs>
-</ds:datastoreItem>
+<file path=customXml/item2.xml><?xml version="1.0" encoding="utf-8"?>
+<b:Sources xmlns:b="http://schemas.openxmlformats.org/officeDocument/2006/bibliography" xmlns="http://schemas.openxmlformats.org/officeDocument/2006/bibliography" SelectedStyle="\APASixthEditionOfficeOnline.xsl" StyleName="APA" Version="6"/>
 </file>
 
-<file path=customXml/itemProps2.xml><?xml version="1.0" encoding="utf-8"?>
+<file path=customXml/itemProps1.xml><?xml version="1.0" encoding="utf-8"?>
 <ds:datastoreItem xmlns:ds="http://schemas.openxmlformats.org/officeDocument/2006/customXml" ds:itemID="{11111111-1234-1234-1234-123412341234}">
   <ds:schemaRefs>
     <ds:schemaRef ds:uri="http://customooxmlschemas.google.com/"/>
     <ds:schemaRef ds:uri="http://schemas.openxmlformats.org/officeDocument/2006/relationships"/>
   </ds:schemaRefs>
 </ds:datastoreItem>
+</file>
+
+<file path=customXml/itemProps2.xml><?xml version="1.0" encoding="utf-8"?>
+<ds:datastoreItem xmlns:ds="http://schemas.openxmlformats.org/officeDocument/2006/customXml" ds:itemID="{ED26E6E7-3FC9-45E0-AE94-44F8CACB1AF0}">
+  <ds:schemaRefs>
+    <ds:schemaRef ds:uri="http://schemas.openxmlformats.org/officeDocument/2006/bibliography"/>
+  </ds:schemaRefs>
+</ds:datastoreItem>
 </file>
</xml_diff>

<commit_message>
update_manuale e manual divisi
</commit_message>
<xml_diff>
--- a/Documentation/Manuale Utente.docx
+++ b/Documentation/Manuale Utente.docx
@@ -334,6 +334,7 @@
           <w:sz w:val="48"/>
           <w:szCs w:val="48"/>
         </w:rPr>
+        <w:lastRenderedPageBreak/>
         <w:t>Indice</w:t>
       </w:r>
     </w:p>
@@ -1725,6 +1726,7 @@
           <w:sz w:val="40"/>
           <w:szCs w:val="40"/>
         </w:rPr>
+        <w:lastRenderedPageBreak/>
         <w:t>Introduzione</w:t>
       </w:r>
       <w:bookmarkEnd w:id="0"/>
@@ -1824,7 +1826,6 @@
           <w:sz w:val="24"/>
           <w:szCs w:val="24"/>
         </w:rPr>
-        <w:lastRenderedPageBreak/>
         <w:t xml:space="preserve">Il tool non vuole e non funge da sostituto di </w:t>
       </w:r>
       <w:proofErr w:type="spellStart"/>
@@ -2076,6 +2077,7 @@
           <w:sz w:val="40"/>
           <w:szCs w:val="40"/>
         </w:rPr>
+        <w:lastRenderedPageBreak/>
         <w:t>Grammatica</w:t>
       </w:r>
       <w:bookmarkEnd w:id="1"/>
@@ -7001,6 +7003,7 @@
           <w:szCs w:val="20"/>
           <w:lang w:val="en-GB"/>
         </w:rPr>
+        <w:lastRenderedPageBreak/>
         <w:t>elemd</w:t>
       </w:r>
       <w:proofErr w:type="spellEnd"/>
@@ -9924,7 +9927,6 @@
           <w:szCs w:val="20"/>
           <w:lang w:val="en-GB"/>
         </w:rPr>
-        <w:lastRenderedPageBreak/>
         <w:tab/>
         <w:t>|</w:t>
       </w:r>
@@ -12936,6 +12938,7 @@
           <w:sz w:val="20"/>
           <w:szCs w:val="20"/>
         </w:rPr>
+        <w:lastRenderedPageBreak/>
         <w:tab/>
         <w:t>|</w:t>
       </w:r>
@@ -15069,7 +15072,6 @@
           <w:szCs w:val="20"/>
           <w:lang w:val="en-GB"/>
         </w:rPr>
-        <w:lastRenderedPageBreak/>
         <w:t>A</w:t>
       </w:r>
       <w:r>
@@ -16338,6 +16340,7 @@
           <w:sz w:val="24"/>
           <w:szCs w:val="24"/>
         </w:rPr>
+        <w:lastRenderedPageBreak/>
         <w:t xml:space="preserve">Ogni pagina contiene al suo interno o dei div, quindi dei blocchi che possono contenere a loro volta altri elementi, oppure elementi stessi quali immagini, liste e testi. Questi elementi e i loro attributi verranno trattati nel capitolo </w:t>
       </w:r>
       <w:r>
@@ -16487,16 +16490,7 @@
           <w:sz w:val="24"/>
           <w:szCs w:val="24"/>
         </w:rPr>
-        <w:t xml:space="preserve">Trattiamo ora i vari elementi che possono comporre una pagina. Tratteremo per prime le immagini, i testi e le liste che possono essere inserite riferendosi alle dimensioni della pagina. Per ultimi tratteremo i div, elementi più complessi e che possono contenere al loro interno gli altri tipi di elemento ma con riferimenti di misura legati al div nel quale sono incapsulati. Ogni attributo di ogni </w:t>
-      </w:r>
-      <w:r>
-        <w:rPr>
-          <w:rFonts w:ascii="Times New Roman" w:eastAsia="Times New Roman" w:hAnsi="Times New Roman" w:cs="Times New Roman"/>
-          <w:sz w:val="24"/>
-          <w:szCs w:val="24"/>
-        </w:rPr>
-        <w:lastRenderedPageBreak/>
-        <w:t>elemento deve sempre essere chiuso da un ; mentre la chiusura degli elementi è realizzata tramite una graffa chiusa.</w:t>
+        <w:t>Trattiamo ora i vari elementi che possono comporre una pagina. Tratteremo per prime le immagini, i testi e le liste che possono essere inserite riferendosi alle dimensioni della pagina. Per ultimi tratteremo i div, elementi più complessi e che possono contenere al loro interno gli altri tipi di elemento ma con riferimenti di misura legati al div nel quale sono incapsulati. Ogni attributo di ogni elemento deve sempre essere chiuso da un ; mentre la chiusura degli elementi è realizzata tramite una graffa chiusa.</w:t>
       </w:r>
     </w:p>
     <w:p>
@@ -16804,6 +16798,7 @@
           <w:sz w:val="24"/>
           <w:szCs w:val="24"/>
         </w:rPr>
+        <w:lastRenderedPageBreak/>
         <w:t>angle-</w:t>
       </w:r>
       <w:proofErr w:type="spellStart"/>
@@ -17131,7 +17126,6 @@
           <w:sz w:val="24"/>
           <w:szCs w:val="24"/>
         </w:rPr>
-        <w:lastRenderedPageBreak/>
         <w:t>Un testo può essere inserito tramite il tag “</w:t>
       </w:r>
       <w:r>
@@ -17539,27 +17533,7 @@
           <w:sz w:val="24"/>
           <w:szCs w:val="24"/>
         </w:rPr>
-        <w:t xml:space="preserve">, position, </w:t>
-      </w:r>
-      <w:proofErr w:type="spellStart"/>
-      <w:r>
-        <w:rPr>
-          <w:rFonts w:ascii="Times New Roman" w:eastAsia="Times New Roman" w:hAnsi="Times New Roman" w:cs="Times New Roman"/>
-          <w:i/>
-          <w:sz w:val="24"/>
-          <w:szCs w:val="24"/>
-        </w:rPr>
-        <w:t>fit</w:t>
-      </w:r>
-      <w:proofErr w:type="spellEnd"/>
-      <w:r>
-        <w:rPr>
-          <w:rFonts w:ascii="Times New Roman" w:eastAsia="Times New Roman" w:hAnsi="Times New Roman" w:cs="Times New Roman"/>
-          <w:i/>
-          <w:sz w:val="24"/>
-          <w:szCs w:val="24"/>
-        </w:rPr>
-        <w:t>-x</w:t>
+        <w:t>, position, fit-x</w:t>
       </w:r>
       <w:r>
         <w:rPr>
@@ -17694,6 +17668,7 @@
           <w:sz w:val="24"/>
           <w:szCs w:val="24"/>
         </w:rPr>
+        <w:lastRenderedPageBreak/>
         <w:t>font-family, font-family-</w:t>
       </w:r>
       <w:proofErr w:type="spellStart"/>
@@ -18345,7 +18320,6 @@
         <w:rPr>
           <w:rFonts w:ascii="Adobe Caslon Pro" w:eastAsia="Times New Roman" w:hAnsi="Adobe Caslon Pro" w:cs="Times New Roman"/>
         </w:rPr>
-        <w:lastRenderedPageBreak/>
         <w:t>2.2.3. Liste</w:t>
       </w:r>
       <w:bookmarkEnd w:id="6"/>
@@ -18813,7 +18787,16 @@
           <w:sz w:val="24"/>
           <w:szCs w:val="24"/>
         </w:rPr>
-        <w:t xml:space="preserve"> esadecimale, dove R è il colore rosso, G il colore verde, B il colore blu e A l’alpha, ovvero il valore di trasparenza dell’elemento. Il valore di alpha non è considerato. </w:t>
+        <w:t xml:space="preserve"> esadecimale, dove R è il colore rosso, G il colore verde, B il colore blu e A l’alpha, ovvero il valore di trasparenza </w:t>
+      </w:r>
+      <w:r>
+        <w:rPr>
+          <w:rFonts w:ascii="Times New Roman" w:eastAsia="Times New Roman" w:hAnsi="Times New Roman" w:cs="Times New Roman"/>
+          <w:sz w:val="24"/>
+          <w:szCs w:val="24"/>
+        </w:rPr>
+        <w:lastRenderedPageBreak/>
+        <w:t xml:space="preserve">dell’elemento. Il valore di alpha non è considerato. </w:t>
       </w:r>
       <w:proofErr w:type="spellStart"/>
       <w:r>
@@ -19157,16 +19140,7 @@
           <w:sz w:val="24"/>
           <w:szCs w:val="24"/>
         </w:rPr>
-        <w:t xml:space="preserve">e in questo caso l’alpha (A) specifica la trasparenza </w:t>
-      </w:r>
-      <w:r>
-        <w:rPr>
-          <w:rFonts w:ascii="Times New Roman" w:eastAsia="Times New Roman" w:hAnsi="Times New Roman" w:cs="Times New Roman"/>
-          <w:sz w:val="24"/>
-          <w:szCs w:val="24"/>
-        </w:rPr>
-        <w:lastRenderedPageBreak/>
-        <w:t xml:space="preserve">del contenitore, per fornire la possibilità di vedere altri elementi sottostanti ad esso. </w:t>
+        <w:t xml:space="preserve">e in questo caso l’alpha (A) specifica la trasparenza del contenitore, per fornire la possibilità di vedere altri elementi sottostanti ad esso. </w:t>
       </w:r>
       <w:proofErr w:type="spellStart"/>
       <w:r>
@@ -19332,25 +19306,14 @@
         </w:rPr>
         <w:t xml:space="preserve">, </w:t>
       </w:r>
-      <w:proofErr w:type="spellStart"/>
-      <w:r>
-        <w:rPr>
-          <w:rFonts w:ascii="Times New Roman" w:eastAsia="Times New Roman" w:hAnsi="Times New Roman" w:cs="Times New Roman"/>
-          <w:i/>
-          <w:sz w:val="24"/>
-          <w:szCs w:val="24"/>
-        </w:rPr>
-        <w:t>fit</w:t>
-      </w:r>
-      <w:proofErr w:type="spellEnd"/>
-      <w:r>
-        <w:rPr>
-          <w:rFonts w:ascii="Times New Roman" w:eastAsia="Times New Roman" w:hAnsi="Times New Roman" w:cs="Times New Roman"/>
-          <w:i/>
-          <w:sz w:val="24"/>
-          <w:szCs w:val="24"/>
-        </w:rPr>
-        <w:t>-x</w:t>
+      <w:r>
+        <w:rPr>
+          <w:rFonts w:ascii="Times New Roman" w:eastAsia="Times New Roman" w:hAnsi="Times New Roman" w:cs="Times New Roman"/>
+          <w:i/>
+          <w:sz w:val="24"/>
+          <w:szCs w:val="24"/>
+        </w:rPr>
+        <w:t>fit-x</w:t>
       </w:r>
       <w:r>
         <w:rPr>
@@ -19360,25 +19323,14 @@
         </w:rPr>
         <w:t xml:space="preserve"> e </w:t>
       </w:r>
-      <w:proofErr w:type="spellStart"/>
-      <w:r>
-        <w:rPr>
-          <w:rFonts w:ascii="Times New Roman" w:eastAsia="Times New Roman" w:hAnsi="Times New Roman" w:cs="Times New Roman"/>
-          <w:i/>
-          <w:sz w:val="24"/>
-          <w:szCs w:val="24"/>
-        </w:rPr>
-        <w:t>fit</w:t>
-      </w:r>
-      <w:proofErr w:type="spellEnd"/>
-      <w:r>
-        <w:rPr>
-          <w:rFonts w:ascii="Times New Roman" w:eastAsia="Times New Roman" w:hAnsi="Times New Roman" w:cs="Times New Roman"/>
-          <w:i/>
-          <w:sz w:val="24"/>
-          <w:szCs w:val="24"/>
-        </w:rPr>
-        <w:t>-y</w:t>
+      <w:r>
+        <w:rPr>
+          <w:rFonts w:ascii="Times New Roman" w:eastAsia="Times New Roman" w:hAnsi="Times New Roman" w:cs="Times New Roman"/>
+          <w:i/>
+          <w:sz w:val="24"/>
+          <w:szCs w:val="24"/>
+        </w:rPr>
+        <w:t>fit-y</w:t>
       </w:r>
       <w:r>
         <w:rPr>
@@ -19650,6 +19602,7 @@
           <w:sz w:val="32"/>
           <w:szCs w:val="32"/>
         </w:rPr>
+        <w:lastRenderedPageBreak/>
         <w:t>Scelte grammaticali</w:t>
       </w:r>
       <w:bookmarkEnd w:id="8"/>
@@ -19910,7 +19863,6 @@
           <w:sz w:val="24"/>
           <w:szCs w:val="24"/>
         </w:rPr>
-        <w:lastRenderedPageBreak/>
         <w:t>Il primo caso di errore (che verrà anche trattato come esempio di errore nel</w:t>
       </w:r>
       <w:r>
@@ -20183,6 +20135,7 @@
           <w:sz w:val="40"/>
           <w:szCs w:val="40"/>
         </w:rPr>
+        <w:lastRenderedPageBreak/>
         <w:t>Tool utilizzati</w:t>
       </w:r>
       <w:bookmarkEnd w:id="10"/>
@@ -20551,7 +20504,6 @@
           <w:sz w:val="24"/>
           <w:szCs w:val="24"/>
         </w:rPr>
-        <w:lastRenderedPageBreak/>
         <w:t>PDFBox</w:t>
       </w:r>
       <w:proofErr w:type="spellEnd"/>
@@ -20736,204 +20688,6 @@
         </w:rPr>
         <w:t>.</w:t>
       </w:r>
-    </w:p>
-    <w:p>
-      <w:pPr>
-        <w:spacing w:line="360" w:lineRule="auto"/>
-        <w:rPr>
-          <w:rFonts w:ascii="Times New Roman" w:eastAsia="Times New Roman" w:hAnsi="Times New Roman" w:cs="Times New Roman"/>
-          <w:color w:val="2F5496"/>
-          <w:sz w:val="24"/>
-          <w:szCs w:val="24"/>
-        </w:rPr>
-      </w:pPr>
-    </w:p>
-    <w:p>
-      <w:pPr>
-        <w:spacing w:line="360" w:lineRule="auto"/>
-        <w:rPr>
-          <w:rFonts w:ascii="Times New Roman" w:eastAsia="Times New Roman" w:hAnsi="Times New Roman" w:cs="Times New Roman"/>
-          <w:color w:val="2F5496"/>
-          <w:sz w:val="24"/>
-          <w:szCs w:val="24"/>
-        </w:rPr>
-      </w:pPr>
-    </w:p>
-    <w:p>
-      <w:pPr>
-        <w:spacing w:line="360" w:lineRule="auto"/>
-        <w:rPr>
-          <w:rFonts w:ascii="Times New Roman" w:eastAsia="Times New Roman" w:hAnsi="Times New Roman" w:cs="Times New Roman"/>
-          <w:color w:val="2F5496"/>
-          <w:sz w:val="24"/>
-          <w:szCs w:val="24"/>
-        </w:rPr>
-      </w:pPr>
-    </w:p>
-    <w:p>
-      <w:pPr>
-        <w:spacing w:line="360" w:lineRule="auto"/>
-        <w:rPr>
-          <w:rFonts w:ascii="Times New Roman" w:eastAsia="Times New Roman" w:hAnsi="Times New Roman" w:cs="Times New Roman"/>
-          <w:color w:val="2F5496"/>
-          <w:sz w:val="24"/>
-          <w:szCs w:val="24"/>
-        </w:rPr>
-      </w:pPr>
-    </w:p>
-    <w:p>
-      <w:pPr>
-        <w:spacing w:line="360" w:lineRule="auto"/>
-        <w:rPr>
-          <w:rFonts w:ascii="Times New Roman" w:eastAsia="Times New Roman" w:hAnsi="Times New Roman" w:cs="Times New Roman"/>
-          <w:color w:val="2F5496"/>
-          <w:sz w:val="24"/>
-          <w:szCs w:val="24"/>
-        </w:rPr>
-      </w:pPr>
-    </w:p>
-    <w:p>
-      <w:pPr>
-        <w:spacing w:line="360" w:lineRule="auto"/>
-        <w:rPr>
-          <w:rFonts w:ascii="Times New Roman" w:eastAsia="Times New Roman" w:hAnsi="Times New Roman" w:cs="Times New Roman"/>
-          <w:color w:val="2F5496"/>
-          <w:sz w:val="24"/>
-          <w:szCs w:val="24"/>
-        </w:rPr>
-      </w:pPr>
-    </w:p>
-    <w:p>
-      <w:pPr>
-        <w:spacing w:line="360" w:lineRule="auto"/>
-        <w:rPr>
-          <w:rFonts w:ascii="Times New Roman" w:eastAsia="Times New Roman" w:hAnsi="Times New Roman" w:cs="Times New Roman"/>
-          <w:color w:val="2F5496"/>
-          <w:sz w:val="24"/>
-          <w:szCs w:val="24"/>
-        </w:rPr>
-      </w:pPr>
-    </w:p>
-    <w:p>
-      <w:pPr>
-        <w:spacing w:line="360" w:lineRule="auto"/>
-        <w:rPr>
-          <w:rFonts w:ascii="Times New Roman" w:eastAsia="Times New Roman" w:hAnsi="Times New Roman" w:cs="Times New Roman"/>
-          <w:color w:val="2F5496"/>
-          <w:sz w:val="24"/>
-          <w:szCs w:val="24"/>
-        </w:rPr>
-      </w:pPr>
-    </w:p>
-    <w:p>
-      <w:pPr>
-        <w:spacing w:line="360" w:lineRule="auto"/>
-        <w:rPr>
-          <w:rFonts w:ascii="Times New Roman" w:eastAsia="Times New Roman" w:hAnsi="Times New Roman" w:cs="Times New Roman"/>
-          <w:color w:val="2F5496"/>
-          <w:sz w:val="24"/>
-          <w:szCs w:val="24"/>
-        </w:rPr>
-      </w:pPr>
-    </w:p>
-    <w:p>
-      <w:pPr>
-        <w:spacing w:line="360" w:lineRule="auto"/>
-        <w:rPr>
-          <w:rFonts w:ascii="Times New Roman" w:eastAsia="Times New Roman" w:hAnsi="Times New Roman" w:cs="Times New Roman"/>
-          <w:color w:val="2F5496"/>
-          <w:sz w:val="24"/>
-          <w:szCs w:val="24"/>
-        </w:rPr>
-      </w:pPr>
-    </w:p>
-    <w:p>
-      <w:pPr>
-        <w:spacing w:line="360" w:lineRule="auto"/>
-        <w:rPr>
-          <w:rFonts w:ascii="Times New Roman" w:eastAsia="Times New Roman" w:hAnsi="Times New Roman" w:cs="Times New Roman"/>
-          <w:color w:val="2F5496"/>
-          <w:sz w:val="24"/>
-          <w:szCs w:val="24"/>
-        </w:rPr>
-      </w:pPr>
-    </w:p>
-    <w:p>
-      <w:pPr>
-        <w:spacing w:line="360" w:lineRule="auto"/>
-        <w:rPr>
-          <w:rFonts w:ascii="Times New Roman" w:eastAsia="Times New Roman" w:hAnsi="Times New Roman" w:cs="Times New Roman"/>
-          <w:color w:val="2F5496"/>
-          <w:sz w:val="24"/>
-          <w:szCs w:val="24"/>
-        </w:rPr>
-      </w:pPr>
-    </w:p>
-    <w:p>
-      <w:pPr>
-        <w:spacing w:line="360" w:lineRule="auto"/>
-        <w:rPr>
-          <w:rFonts w:ascii="Times New Roman" w:eastAsia="Times New Roman" w:hAnsi="Times New Roman" w:cs="Times New Roman"/>
-          <w:color w:val="2F5496"/>
-          <w:sz w:val="24"/>
-          <w:szCs w:val="24"/>
-        </w:rPr>
-      </w:pPr>
-    </w:p>
-    <w:p>
-      <w:pPr>
-        <w:spacing w:line="360" w:lineRule="auto"/>
-        <w:rPr>
-          <w:rFonts w:ascii="Times New Roman" w:eastAsia="Times New Roman" w:hAnsi="Times New Roman" w:cs="Times New Roman"/>
-          <w:color w:val="2F5496"/>
-          <w:sz w:val="24"/>
-          <w:szCs w:val="24"/>
-        </w:rPr>
-      </w:pPr>
-    </w:p>
-    <w:p>
-      <w:pPr>
-        <w:spacing w:line="360" w:lineRule="auto"/>
-        <w:rPr>
-          <w:rFonts w:ascii="Times New Roman" w:eastAsia="Times New Roman" w:hAnsi="Times New Roman" w:cs="Times New Roman"/>
-          <w:color w:val="2F5496"/>
-          <w:sz w:val="24"/>
-          <w:szCs w:val="24"/>
-        </w:rPr>
-      </w:pPr>
-    </w:p>
-    <w:p>
-      <w:pPr>
-        <w:spacing w:line="360" w:lineRule="auto"/>
-        <w:rPr>
-          <w:rFonts w:ascii="Times New Roman" w:eastAsia="Times New Roman" w:hAnsi="Times New Roman" w:cs="Times New Roman"/>
-          <w:color w:val="2F5496"/>
-          <w:sz w:val="24"/>
-          <w:szCs w:val="24"/>
-        </w:rPr>
-      </w:pPr>
-    </w:p>
-    <w:p>
-      <w:pPr>
-        <w:spacing w:line="360" w:lineRule="auto"/>
-        <w:rPr>
-          <w:rFonts w:ascii="Times New Roman" w:eastAsia="Times New Roman" w:hAnsi="Times New Roman" w:cs="Times New Roman"/>
-          <w:color w:val="2F5496"/>
-          <w:sz w:val="24"/>
-          <w:szCs w:val="24"/>
-        </w:rPr>
-      </w:pPr>
-    </w:p>
-    <w:p>
-      <w:pPr>
-        <w:spacing w:line="360" w:lineRule="auto"/>
-        <w:rPr>
-          <w:rFonts w:ascii="Times New Roman" w:eastAsia="Times New Roman" w:hAnsi="Times New Roman" w:cs="Times New Roman"/>
-          <w:color w:val="2F5496"/>
-          <w:sz w:val="24"/>
-          <w:szCs w:val="24"/>
-        </w:rPr>
-      </w:pPr>
     </w:p>
     <w:p>
       <w:pPr>
@@ -21057,6 +20811,7 @@
           <w:szCs w:val="40"/>
         </w:rPr>
       </w:pPr>
+      <w:bookmarkStart w:id="11" w:name="_Toc71294405"/>
       <w:r>
         <w:rPr>
           <w:rFonts w:ascii="Adobe Caslon Pro" w:eastAsia="Adobe Caslon Pro" w:hAnsi="Adobe Caslon Pro" w:cs="Adobe Caslon Pro"/>
@@ -21066,27 +20821,16 @@
           <w:szCs w:val="40"/>
         </w:rPr>
         <w:lastRenderedPageBreak/>
-        <w:t xml:space="preserve">User </w:t>
-      </w:r>
-      <w:proofErr w:type="spellStart"/>
-      <w:r>
+        <w:t>Interfaccia utente</w:t>
+      </w:r>
+      <w:bookmarkEnd w:id="11"/>
+    </w:p>
+    <w:p>
+      <w:pPr>
         <w:rPr>
           <w:rFonts w:ascii="Adobe Caslon Pro" w:eastAsia="Adobe Caslon Pro" w:hAnsi="Adobe Caslon Pro" w:cs="Adobe Caslon Pro"/>
           <w:b/>
           <w:color w:val="000000"/>
-          <w:sz w:val="40"/>
-          <w:szCs w:val="40"/>
-        </w:rPr>
-        <w:t>interface</w:t>
-      </w:r>
-      <w:proofErr w:type="spellEnd"/>
-    </w:p>
-    <w:p>
-      <w:pPr>
-        <w:rPr>
-          <w:rFonts w:ascii="Adobe Caslon Pro" w:eastAsia="Adobe Caslon Pro" w:hAnsi="Adobe Caslon Pro" w:cs="Adobe Caslon Pro"/>
-          <w:b/>
-          <w:color w:val="000000"/>
           <w:sz w:val="28"/>
           <w:szCs w:val="28"/>
         </w:rPr>
@@ -21100,7 +20844,6 @@
           <w:color w:val="000000"/>
           <w:sz w:val="24"/>
           <w:szCs w:val="24"/>
-          <w:lang w:val="en-GB"/>
         </w:rPr>
       </w:pPr>
       <w:r>
@@ -21172,36 +20915,34 @@
           </wp:anchor>
         </w:drawing>
       </w:r>
-      <w:bookmarkStart w:id="11" w:name="_Hlk71626095"/>
       <w:r>
         <w:rPr>
           <w:rFonts w:ascii="Times New Roman" w:hAnsi="Times New Roman" w:cs="Times New Roman"/>
           <w:color w:val="000000"/>
           <w:sz w:val="24"/>
           <w:szCs w:val="24"/>
-          <w:lang w:val="en-GB"/>
-        </w:rPr>
-        <w:t>The application can be used through a graphical interface developed with JavaFX</w:t>
-      </w:r>
+        </w:rPr>
+        <w:t xml:space="preserve">L’applicazione è utilizzabile tramite un’interfaccia grafica sviluppata con </w:t>
+      </w:r>
+      <w:proofErr w:type="spellStart"/>
       <w:r>
         <w:rPr>
           <w:rFonts w:ascii="Times New Roman" w:hAnsi="Times New Roman" w:cs="Times New Roman"/>
           <w:color w:val="000000"/>
           <w:sz w:val="24"/>
           <w:szCs w:val="24"/>
-          <w:lang w:val="en-GB"/>
-        </w:rPr>
-        <w:t xml:space="preserve">. </w:t>
-      </w:r>
+        </w:rPr>
+        <w:t>JavaFX</w:t>
+      </w:r>
+      <w:proofErr w:type="spellEnd"/>
       <w:r>
         <w:rPr>
           <w:rFonts w:ascii="Times New Roman" w:hAnsi="Times New Roman" w:cs="Times New Roman"/>
           <w:color w:val="000000"/>
           <w:sz w:val="24"/>
           <w:szCs w:val="24"/>
-          <w:lang w:val="en-GB"/>
-        </w:rPr>
-        <w:t>At the execution</w:t>
+        </w:rPr>
+        <w:t xml:space="preserve">. All’esecuzione si presenta con una GUI composta da un’area testuale, in cui è possibile scrivere e modificare la grammatica di un documento PDF, due pulsanti simili tra loro, rispettivamente per l’apertura e il salvataggio di un file di testo, un pulsante </w:t>
       </w:r>
       <w:r>
         <w:rPr>
@@ -21209,9 +20950,8 @@
           <w:color w:val="000000"/>
           <w:sz w:val="24"/>
           <w:szCs w:val="24"/>
-          <w:lang w:val="en-GB"/>
-        </w:rPr>
-        <w:t xml:space="preserve"> </w:t>
+        </w:rPr>
+        <w:t>rosso</w:t>
       </w:r>
       <w:r>
         <w:rPr>
@@ -21219,142 +20959,8 @@
           <w:color w:val="000000"/>
           <w:sz w:val="24"/>
           <w:szCs w:val="24"/>
-          <w:lang w:val="en-GB"/>
-        </w:rPr>
-        <w:t>it comes with a GUI consisting of a text area</w:t>
-      </w:r>
-      <w:r>
-        <w:rPr>
-          <w:rFonts w:ascii="Times New Roman" w:hAnsi="Times New Roman" w:cs="Times New Roman"/>
-          <w:color w:val="000000"/>
-          <w:sz w:val="24"/>
-          <w:szCs w:val="24"/>
-          <w:lang w:val="en-GB"/>
-        </w:rPr>
-        <w:t xml:space="preserve"> </w:t>
-      </w:r>
-      <w:r>
-        <w:rPr>
-          <w:rFonts w:ascii="Times New Roman" w:hAnsi="Times New Roman" w:cs="Times New Roman"/>
-          <w:color w:val="000000"/>
-          <w:sz w:val="24"/>
-          <w:szCs w:val="24"/>
-          <w:lang w:val="en-GB"/>
-        </w:rPr>
-        <w:t xml:space="preserve">where </w:t>
-      </w:r>
-      <w:r>
-        <w:rPr>
-          <w:rFonts w:ascii="Times New Roman" w:hAnsi="Times New Roman" w:cs="Times New Roman"/>
-          <w:color w:val="000000"/>
-          <w:sz w:val="24"/>
-          <w:szCs w:val="24"/>
-          <w:lang w:val="en-GB"/>
-        </w:rPr>
-        <w:t>the user</w:t>
-      </w:r>
-      <w:r>
-        <w:rPr>
-          <w:rFonts w:ascii="Times New Roman" w:hAnsi="Times New Roman" w:cs="Times New Roman"/>
-          <w:color w:val="000000"/>
-          <w:sz w:val="24"/>
-          <w:szCs w:val="24"/>
-          <w:lang w:val="en-GB"/>
-        </w:rPr>
-        <w:t xml:space="preserve"> can write and edit the grammar of a PDF </w:t>
-      </w:r>
-      <w:r>
-        <w:rPr>
-          <w:rFonts w:ascii="Times New Roman" w:hAnsi="Times New Roman" w:cs="Times New Roman"/>
-          <w:color w:val="000000"/>
-          <w:sz w:val="24"/>
-          <w:szCs w:val="24"/>
-          <w:lang w:val="en-GB"/>
-        </w:rPr>
-        <w:t xml:space="preserve">document, </w:t>
-      </w:r>
-      <w:r>
-        <w:rPr>
-          <w:rFonts w:ascii="Times New Roman" w:hAnsi="Times New Roman" w:cs="Times New Roman"/>
-          <w:color w:val="000000"/>
-          <w:sz w:val="24"/>
-          <w:szCs w:val="24"/>
-          <w:lang w:val="en-GB"/>
-        </w:rPr>
-        <w:t xml:space="preserve">two buttons </w:t>
-      </w:r>
-      <w:proofErr w:type="gramStart"/>
-      <w:r>
-        <w:rPr>
-          <w:rFonts w:ascii="Times New Roman" w:hAnsi="Times New Roman" w:cs="Times New Roman"/>
-          <w:color w:val="000000"/>
-          <w:sz w:val="24"/>
-          <w:szCs w:val="24"/>
-          <w:lang w:val="en-GB"/>
-        </w:rPr>
-        <w:t>similar to</w:t>
-      </w:r>
-      <w:proofErr w:type="gramEnd"/>
-      <w:r>
-        <w:rPr>
-          <w:rFonts w:ascii="Times New Roman" w:hAnsi="Times New Roman" w:cs="Times New Roman"/>
-          <w:color w:val="000000"/>
-          <w:sz w:val="24"/>
-          <w:szCs w:val="24"/>
-          <w:lang w:val="en-GB"/>
-        </w:rPr>
-        <w:t xml:space="preserve"> each other, respectively for opening and saving a text file, a red button for creating the document, and a non-editable text area</w:t>
-      </w:r>
-      <w:r>
-        <w:rPr>
-          <w:rFonts w:ascii="Times New Roman" w:hAnsi="Times New Roman" w:cs="Times New Roman"/>
-          <w:color w:val="000000"/>
-          <w:sz w:val="24"/>
-          <w:szCs w:val="24"/>
-          <w:lang w:val="en-GB"/>
-        </w:rPr>
-        <w:t xml:space="preserve"> </w:t>
-      </w:r>
-      <w:bookmarkEnd w:id="11"/>
-      <w:r>
-        <w:rPr>
-          <w:rFonts w:ascii="Times New Roman" w:hAnsi="Times New Roman" w:cs="Times New Roman"/>
-          <w:color w:val="000000"/>
-          <w:sz w:val="24"/>
-          <w:szCs w:val="24"/>
-          <w:lang w:val="en-GB"/>
-        </w:rPr>
-        <w:t xml:space="preserve">that </w:t>
-      </w:r>
-      <w:r>
-        <w:rPr>
-          <w:rFonts w:ascii="Times New Roman" w:hAnsi="Times New Roman" w:cs="Times New Roman"/>
-          <w:color w:val="000000"/>
-          <w:sz w:val="24"/>
-          <w:szCs w:val="24"/>
-          <w:lang w:val="en-GB"/>
-        </w:rPr>
-        <w:t>is used</w:t>
-      </w:r>
-      <w:r>
-        <w:rPr>
-          <w:rFonts w:ascii="Times New Roman" w:hAnsi="Times New Roman" w:cs="Times New Roman"/>
-          <w:color w:val="000000"/>
-          <w:sz w:val="24"/>
-          <w:szCs w:val="24"/>
-          <w:lang w:val="en-GB"/>
-        </w:rPr>
-        <w:t xml:space="preserve"> to communicate any messages and errors to the user</w:t>
-      </w:r>
-      <w:r>
-        <w:rPr>
-          <w:rFonts w:ascii="Times New Roman" w:hAnsi="Times New Roman" w:cs="Times New Roman"/>
-          <w:color w:val="000000"/>
-          <w:sz w:val="24"/>
-          <w:szCs w:val="24"/>
-          <w:lang w:val="en-GB"/>
-        </w:rPr>
-        <w:t>.</w:t>
+        </w:rPr>
+        <w:t xml:space="preserve"> per la creazione del documento, e un’area di testo non modificabile che serve per comunicare all’utente eventuali messaggi ed errori.</w:t>
       </w:r>
     </w:p>
     <w:p>
@@ -21365,7 +20971,6 @@
           <w:color w:val="2F5496"/>
           <w:sz w:val="24"/>
           <w:szCs w:val="24"/>
-          <w:lang w:val="en-GB"/>
         </w:rPr>
       </w:pPr>
     </w:p>
@@ -21392,6 +20997,7 @@
           <w:szCs w:val="32"/>
         </w:rPr>
       </w:pPr>
+      <w:bookmarkStart w:id="12" w:name="_Toc71294406"/>
       <w:r>
         <w:rPr>
           <w:rFonts w:ascii="Adobe Caslon Pro" w:eastAsia="Adobe Caslon Pro" w:hAnsi="Adobe Caslon Pro" w:cs="Adobe Caslon Pro"/>
@@ -21400,8 +21006,9 @@
           <w:sz w:val="32"/>
           <w:szCs w:val="32"/>
         </w:rPr>
-        <w:t>General use case</w:t>
-      </w:r>
+        <w:t>Caso d’uso generale</w:t>
+      </w:r>
+      <w:bookmarkEnd w:id="12"/>
     </w:p>
     <w:p>
       <w:pPr>
@@ -21429,7 +21036,6 @@
           <w:color w:val="000000"/>
           <w:sz w:val="24"/>
           <w:szCs w:val="24"/>
-          <w:lang w:val="en-GB"/>
         </w:rPr>
       </w:pPr>
       <w:r>
@@ -21438,19 +21044,15 @@
           <w:color w:val="000000"/>
           <w:sz w:val="24"/>
           <w:szCs w:val="24"/>
-          <w:lang w:val="en-GB"/>
-        </w:rPr>
-        <w:t>The user can write the grammar from scratch, but the most common use case is certainly</w:t>
+        </w:rPr>
+        <w:t xml:space="preserve">L’utente può scrivere la grammatica da zero, ma il caso d’uso più comune è sicuramente quello </w:t>
       </w:r>
       <w:r>
         <w:rPr>
           <w:rFonts w:ascii="Times New Roman" w:hAnsi="Times New Roman" w:cs="Times New Roman"/>
           <w:color w:val="000000"/>
-          <w:sz w:val="24"/>
-          <w:szCs w:val="24"/>
-          <w:lang w:val="en-GB"/>
-        </w:rPr>
-        <w:t xml:space="preserve"> the</w:t>
+        </w:rPr>
+        <w:t xml:space="preserve">in cui la grammatica, </w:t>
       </w:r>
       <w:r>
         <w:rPr>
@@ -21458,9 +21060,8 @@
           <w:color w:val="000000"/>
           <w:sz w:val="24"/>
           <w:szCs w:val="24"/>
-          <w:lang w:val="en-GB"/>
-        </w:rPr>
-        <w:t xml:space="preserve"> one in which the grammar, or a part of it, is </w:t>
+        </w:rPr>
+        <w:t>o una sua parte, è in un file di testo già esistente. In questo caso con il pulsante “</w:t>
       </w:r>
       <w:r>
         <w:rPr>
@@ -21468,9 +21069,8 @@
           <w:color w:val="000000"/>
           <w:sz w:val="24"/>
           <w:szCs w:val="24"/>
-          <w:lang w:val="en-GB"/>
-        </w:rPr>
-        <w:t xml:space="preserve">already </w:t>
+        </w:rPr>
+        <w:t>Open…</w:t>
       </w:r>
       <w:r>
         <w:rPr>
@@ -21478,59 +21078,8 @@
           <w:color w:val="000000"/>
           <w:sz w:val="24"/>
           <w:szCs w:val="24"/>
-          <w:lang w:val="en-GB"/>
-        </w:rPr>
-        <w:t xml:space="preserve">in an existing text file. In this case, with the "Open ..." button </w:t>
-      </w:r>
-      <w:r>
-        <w:rPr>
-          <w:rFonts w:ascii="Times New Roman" w:hAnsi="Times New Roman" w:cs="Times New Roman"/>
-          <w:color w:val="000000"/>
-          <w:sz w:val="24"/>
-          <w:szCs w:val="24"/>
-          <w:lang w:val="en-GB"/>
-        </w:rPr>
-        <w:t>is possible to</w:t>
-      </w:r>
-      <w:r>
-        <w:rPr>
-          <w:rFonts w:ascii="Times New Roman" w:hAnsi="Times New Roman" w:cs="Times New Roman"/>
-          <w:color w:val="000000"/>
-          <w:sz w:val="24"/>
-          <w:szCs w:val="24"/>
-          <w:lang w:val="en-GB"/>
-        </w:rPr>
-        <w:t xml:space="preserve"> select the file to be loaded </w:t>
-      </w:r>
-      <w:r>
-        <w:rPr>
-          <w:rFonts w:ascii="Times New Roman" w:hAnsi="Times New Roman" w:cs="Times New Roman"/>
-          <w:color w:val="000000"/>
-          <w:sz w:val="24"/>
-          <w:szCs w:val="24"/>
-          <w:lang w:val="en-GB"/>
-        </w:rPr>
-        <w:t>through</w:t>
-      </w:r>
-      <w:r>
-        <w:rPr>
-          <w:rFonts w:ascii="Times New Roman" w:hAnsi="Times New Roman" w:cs="Times New Roman"/>
-          <w:color w:val="000000"/>
-          <w:sz w:val="24"/>
-          <w:szCs w:val="24"/>
-          <w:lang w:val="en-GB"/>
-        </w:rPr>
-        <w:t xml:space="preserve"> a file system navigation interface, receiving a confirmation message</w:t>
-      </w:r>
-      <w:r>
-        <w:rPr>
-          <w:rFonts w:ascii="Times New Roman" w:hAnsi="Times New Roman" w:cs="Times New Roman"/>
-          <w:color w:val="000000"/>
-          <w:sz w:val="24"/>
-          <w:szCs w:val="24"/>
-          <w:lang w:val="en-GB"/>
-        </w:rPr>
-        <w:t>.</w:t>
+        </w:rPr>
+        <w:t>” è possibile selezionare il file da caricare tramite un’interfaccia di navigazione del file system, ricevendo un messaggio di conferma.</w:t>
       </w:r>
     </w:p>
     <w:p>
@@ -21623,7 +21172,6 @@
           <w:color w:val="000000"/>
           <w:sz w:val="24"/>
           <w:szCs w:val="24"/>
-          <w:lang w:val="en-GB"/>
         </w:rPr>
       </w:pPr>
       <w:r>
@@ -21697,19 +21245,12 @@
       </w:r>
       <w:r>
         <w:rPr>
-          <w:lang w:val="en-GB"/>
-        </w:rPr>
-        <w:t xml:space="preserve"> </w:t>
-      </w:r>
-      <w:r>
-        <w:rPr>
           <w:rFonts w:ascii="Times New Roman" w:hAnsi="Times New Roman" w:cs="Times New Roman"/>
           <w:color w:val="000000"/>
           <w:sz w:val="24"/>
           <w:szCs w:val="24"/>
-          <w:lang w:val="en-GB"/>
-        </w:rPr>
-        <w:t xml:space="preserve">After opening the file, </w:t>
+        </w:rPr>
+        <w:t>Dopo aver aperto il file è possibile fare alla grammatica tutte le modifiche necessarie, e premendo il pulsante “Sa</w:t>
       </w:r>
       <w:r>
         <w:rPr>
@@ -21717,9 +21258,8 @@
           <w:color w:val="000000"/>
           <w:sz w:val="24"/>
           <w:szCs w:val="24"/>
-          <w:lang w:val="en-GB"/>
-        </w:rPr>
-        <w:t>the user</w:t>
+        </w:rPr>
+        <w:t>ve…</w:t>
       </w:r>
       <w:r>
         <w:rPr>
@@ -21727,51 +21267,47 @@
           <w:color w:val="000000"/>
           <w:sz w:val="24"/>
           <w:szCs w:val="24"/>
-          <w:lang w:val="en-GB"/>
-        </w:rPr>
-        <w:t xml:space="preserve"> can make all the necessary changes to the grammar, and by pressing the "Save ..." button </w:t>
-      </w:r>
-      <w:r>
+        </w:rPr>
+        <w:t>” si può salvarla in un file tramite un’interfaccia simile a quella usata durante il caricamento.</w:t>
+      </w:r>
+    </w:p>
+    <w:p>
+      <w:pPr>
+        <w:spacing w:line="360" w:lineRule="auto"/>
         <w:rPr>
           <w:rFonts w:ascii="Times New Roman" w:hAnsi="Times New Roman" w:cs="Times New Roman"/>
           <w:color w:val="000000"/>
           <w:sz w:val="24"/>
           <w:szCs w:val="24"/>
-          <w:lang w:val="en-GB"/>
-        </w:rPr>
-        <w:t>it can be saved</w:t>
-      </w:r>
+        </w:rPr>
+      </w:pPr>
       <w:r>
         <w:rPr>
           <w:rFonts w:ascii="Times New Roman" w:hAnsi="Times New Roman" w:cs="Times New Roman"/>
           <w:color w:val="000000"/>
           <w:sz w:val="24"/>
           <w:szCs w:val="24"/>
-          <w:lang w:val="en-GB"/>
-        </w:rPr>
-        <w:t xml:space="preserve"> to a file using an interface </w:t>
-      </w:r>
-      <w:proofErr w:type="gramStart"/>
+        </w:rPr>
+        <w:lastRenderedPageBreak/>
+        <w:t>Quando l’utente è pronto per avviare la generazione del documento può farlo premendo il pulsante “Crea</w:t>
+      </w:r>
       <w:r>
         <w:rPr>
           <w:rFonts w:ascii="Times New Roman" w:hAnsi="Times New Roman" w:cs="Times New Roman"/>
           <w:color w:val="000000"/>
           <w:sz w:val="24"/>
           <w:szCs w:val="24"/>
-          <w:lang w:val="en-GB"/>
-        </w:rPr>
-        <w:t>similar to</w:t>
-      </w:r>
-      <w:proofErr w:type="gramEnd"/>
+        </w:rPr>
+        <w:t>te</w:t>
+      </w:r>
       <w:r>
         <w:rPr>
           <w:rFonts w:ascii="Times New Roman" w:hAnsi="Times New Roman" w:cs="Times New Roman"/>
           <w:color w:val="000000"/>
           <w:sz w:val="24"/>
           <w:szCs w:val="24"/>
-          <w:lang w:val="en-GB"/>
-        </w:rPr>
-        <w:t xml:space="preserve"> the one used during </w:t>
+        </w:rPr>
+        <w:t>”</w:t>
       </w:r>
       <w:r>
         <w:rPr>
@@ -21779,9 +21315,8 @@
           <w:color w:val="000000"/>
           <w:sz w:val="24"/>
           <w:szCs w:val="24"/>
-          <w:lang w:val="en-GB"/>
-        </w:rPr>
-        <w:t xml:space="preserve">the </w:t>
+        </w:rPr>
+        <w:t xml:space="preserve"> e</w:t>
       </w:r>
       <w:r>
         <w:rPr>
@@ -21789,9 +21324,8 @@
           <w:color w:val="000000"/>
           <w:sz w:val="24"/>
           <w:szCs w:val="24"/>
-          <w:lang w:val="en-GB"/>
-        </w:rPr>
-        <w:t>loading</w:t>
+        </w:rPr>
+        <w:t xml:space="preserve">, al termine della procedura, nel caso </w:t>
       </w:r>
       <w:r>
         <w:rPr>
@@ -21799,9 +21333,8 @@
           <w:color w:val="000000"/>
           <w:sz w:val="24"/>
           <w:szCs w:val="24"/>
-          <w:lang w:val="en-GB"/>
-        </w:rPr>
-        <w:t xml:space="preserve"> process</w:t>
+        </w:rPr>
+        <w:t xml:space="preserve">essa </w:t>
       </w:r>
       <w:r>
         <w:rPr>
@@ -21809,122 +21342,17 @@
           <w:color w:val="000000"/>
           <w:sz w:val="24"/>
           <w:szCs w:val="24"/>
-          <w:lang w:val="en-GB"/>
-        </w:rPr>
-        <w:t>.</w:t>
+        </w:rPr>
+        <w:t>vada a buon fine, viene mostrato un messaggio di conferma, oltre ad eventuali avvisi da segnalare all’utente.</w:t>
       </w:r>
     </w:p>
     <w:p>
       <w:pPr>
         <w:spacing w:line="360" w:lineRule="auto"/>
         <w:rPr>
-          <w:rFonts w:ascii="Times New Roman" w:hAnsi="Times New Roman" w:cs="Times New Roman"/>
-          <w:color w:val="000000"/>
-          <w:sz w:val="24"/>
-          <w:szCs w:val="24"/>
-          <w:lang w:val="en-GB"/>
-        </w:rPr>
-      </w:pPr>
-      <w:r>
-        <w:rPr>
-          <w:rFonts w:ascii="Times New Roman" w:hAnsi="Times New Roman" w:cs="Times New Roman"/>
-          <w:color w:val="000000"/>
-          <w:sz w:val="24"/>
-          <w:szCs w:val="24"/>
-          <w:lang w:val="en-GB"/>
-        </w:rPr>
-        <w:lastRenderedPageBreak/>
-        <w:t xml:space="preserve">When the user is ready to start generating the document, </w:t>
-      </w:r>
-      <w:r>
-        <w:rPr>
-          <w:rFonts w:ascii="Times New Roman" w:hAnsi="Times New Roman" w:cs="Times New Roman"/>
-          <w:color w:val="000000"/>
-          <w:sz w:val="24"/>
-          <w:szCs w:val="24"/>
-          <w:lang w:val="en-GB"/>
-        </w:rPr>
-        <w:t>it</w:t>
-      </w:r>
-      <w:r>
-        <w:rPr>
-          <w:rFonts w:ascii="Times New Roman" w:hAnsi="Times New Roman" w:cs="Times New Roman"/>
-          <w:color w:val="000000"/>
-          <w:sz w:val="24"/>
-          <w:szCs w:val="24"/>
-          <w:lang w:val="en-GB"/>
-        </w:rPr>
-        <w:t xml:space="preserve"> can </w:t>
-      </w:r>
-      <w:r>
-        <w:rPr>
-          <w:rFonts w:ascii="Times New Roman" w:hAnsi="Times New Roman" w:cs="Times New Roman"/>
-          <w:color w:val="000000"/>
-          <w:sz w:val="24"/>
-          <w:szCs w:val="24"/>
-          <w:lang w:val="en-GB"/>
-        </w:rPr>
-        <w:t>be done</w:t>
-      </w:r>
-      <w:r>
-        <w:rPr>
-          <w:rFonts w:ascii="Times New Roman" w:hAnsi="Times New Roman" w:cs="Times New Roman"/>
-          <w:color w:val="000000"/>
-          <w:sz w:val="24"/>
-          <w:szCs w:val="24"/>
-          <w:lang w:val="en-GB"/>
-        </w:rPr>
-        <w:t xml:space="preserve"> by pressing the "Create" button and, at the end of the procedure, if it is successful, a confirmation message is shown, </w:t>
-      </w:r>
-      <w:r>
-        <w:rPr>
-          <w:rFonts w:ascii="Times New Roman" w:hAnsi="Times New Roman" w:cs="Times New Roman"/>
-          <w:color w:val="000000"/>
-          <w:sz w:val="24"/>
-          <w:szCs w:val="24"/>
-          <w:lang w:val="en-GB"/>
-        </w:rPr>
-        <w:t>in addiction to</w:t>
-      </w:r>
-      <w:r>
-        <w:rPr>
-          <w:rFonts w:ascii="Times New Roman" w:hAnsi="Times New Roman" w:cs="Times New Roman"/>
-          <w:color w:val="000000"/>
-          <w:sz w:val="24"/>
-          <w:szCs w:val="24"/>
-          <w:lang w:val="en-GB"/>
-        </w:rPr>
-        <w:t xml:space="preserve"> any warnings </w:t>
-      </w:r>
-      <w:r>
-        <w:rPr>
-          <w:rFonts w:ascii="Times New Roman" w:hAnsi="Times New Roman" w:cs="Times New Roman"/>
-          <w:color w:val="000000"/>
-          <w:sz w:val="24"/>
-          <w:szCs w:val="24"/>
-          <w:lang w:val="en-GB"/>
-        </w:rPr>
-        <w:t>that need to</w:t>
-      </w:r>
-      <w:r>
-        <w:rPr>
-          <w:rFonts w:ascii="Times New Roman" w:hAnsi="Times New Roman" w:cs="Times New Roman"/>
-          <w:color w:val="000000"/>
-          <w:sz w:val="24"/>
-          <w:szCs w:val="24"/>
-          <w:lang w:val="en-GB"/>
-        </w:rPr>
-        <w:t xml:space="preserve"> be reported to the user.</w:t>
-      </w:r>
-    </w:p>
-    <w:p>
-      <w:pPr>
-        <w:spacing w:line="360" w:lineRule="auto"/>
-        <w:rPr>
-          <w:color w:val="000000"/>
-          <w:sz w:val="24"/>
-          <w:szCs w:val="24"/>
-          <w:lang w:val="en-GB"/>
+          <w:color w:val="000000"/>
+          <w:sz w:val="24"/>
+          <w:szCs w:val="24"/>
         </w:rPr>
       </w:pPr>
       <w:r>
@@ -22009,7 +21437,7 @@
           <w:szCs w:val="32"/>
         </w:rPr>
       </w:pPr>
-      <w:bookmarkStart w:id="12" w:name="_Toc71294407"/>
+      <w:bookmarkStart w:id="13" w:name="_Toc71294407"/>
       <w:r>
         <w:rPr>
           <w:rFonts w:ascii="Adobe Caslon Pro" w:eastAsia="Adobe Caslon Pro" w:hAnsi="Adobe Caslon Pro" w:cs="Adobe Caslon Pro"/>
@@ -22019,7 +21447,7 @@
         </w:rPr>
         <w:t>Reliability</w:t>
       </w:r>
-      <w:bookmarkEnd w:id="12"/>
+      <w:bookmarkEnd w:id="13"/>
       <w:r>
         <w:rPr>
           <w:rFonts w:ascii="Adobe Caslon Pro" w:eastAsia="Adobe Caslon Pro" w:hAnsi="Adobe Caslon Pro" w:cs="Adobe Caslon Pro"/>
@@ -22049,7 +21477,6 @@
           <w:color w:val="000000"/>
           <w:sz w:val="24"/>
           <w:szCs w:val="24"/>
-          <w:lang w:val="en-GB"/>
         </w:rPr>
       </w:pPr>
       <w:r>
@@ -22058,29 +21485,28 @@
           <w:color w:val="000000"/>
           <w:sz w:val="24"/>
           <w:szCs w:val="24"/>
-          <w:lang w:val="en-GB"/>
-        </w:rPr>
-        <w:t xml:space="preserve">The application was developed to tolerate incorrect </w:t>
-      </w:r>
-      <w:r>
+        </w:rPr>
+        <w:t>L’applicazione è stata sviluppata per tollerare un utilizzo scorretto da parte dell’utente senza compromettere l’esecuzione del software, ma mostrando invece dei chiari messaggi di errore che possono aiutare l’utente a capirne la causa.</w:t>
+      </w:r>
+    </w:p>
+    <w:p>
+      <w:pPr>
+        <w:spacing w:line="360" w:lineRule="auto"/>
         <w:rPr>
           <w:rFonts w:ascii="Times New Roman" w:hAnsi="Times New Roman" w:cs="Times New Roman"/>
           <w:color w:val="000000"/>
           <w:sz w:val="24"/>
           <w:szCs w:val="24"/>
-          <w:lang w:val="en-GB"/>
-        </w:rPr>
-        <w:t>us</w:t>
-      </w:r>
+        </w:rPr>
+      </w:pPr>
       <w:r>
         <w:rPr>
           <w:rFonts w:ascii="Times New Roman" w:hAnsi="Times New Roman" w:cs="Times New Roman"/>
           <w:color w:val="000000"/>
           <w:sz w:val="24"/>
           <w:szCs w:val="24"/>
-          <w:lang w:val="en-GB"/>
-        </w:rPr>
-        <w:t>age</w:t>
+        </w:rPr>
+        <w:t>Ad esempio, nel caso l’utente</w:t>
       </w:r>
       <w:r>
         <w:rPr>
@@ -22088,9 +21514,8 @@
           <w:color w:val="000000"/>
           <w:sz w:val="24"/>
           <w:szCs w:val="24"/>
-          <w:lang w:val="en-GB"/>
-        </w:rPr>
-        <w:t xml:space="preserve"> by the user without compromising the execution of the software, but instead showing clear error messages that can help the user </w:t>
+        </w:rPr>
+        <w:t>, durante l’apertura di un documento,</w:t>
       </w:r>
       <w:r>
         <w:rPr>
@@ -22098,9 +21523,8 @@
           <w:color w:val="000000"/>
           <w:sz w:val="24"/>
           <w:szCs w:val="24"/>
-          <w:lang w:val="en-GB"/>
-        </w:rPr>
-        <w:t xml:space="preserve">to </w:t>
+        </w:rPr>
+        <w:t xml:space="preserve"> inserisca il nome di un file non esistente</w:t>
       </w:r>
       <w:r>
         <w:rPr>
@@ -22108,9 +21532,91 @@
           <w:color w:val="000000"/>
           <w:sz w:val="24"/>
           <w:szCs w:val="24"/>
-          <w:lang w:val="en-GB"/>
-        </w:rPr>
-        <w:t>understand the cause.</w:t>
+        </w:rPr>
+        <w:t>, nella prima versione, restituiva</w:t>
+      </w:r>
+      <w:r>
+        <w:rPr>
+          <w:rFonts w:ascii="Times New Roman" w:hAnsi="Times New Roman" w:cs="Times New Roman"/>
+          <w:color w:val="000000"/>
+          <w:sz w:val="24"/>
+          <w:szCs w:val="24"/>
+        </w:rPr>
+        <w:t xml:space="preserve"> il messaggio “Impossibile trovare il file specificato”</w:t>
+      </w:r>
+      <w:r>
+        <w:rPr>
+          <w:rFonts w:ascii="Times New Roman" w:hAnsi="Times New Roman" w:cs="Times New Roman"/>
+          <w:color w:val="000000"/>
+          <w:sz w:val="24"/>
+          <w:szCs w:val="24"/>
+        </w:rPr>
+        <w:t xml:space="preserve"> nell’area testuale degli errori, mentre attualmente l’explorer del sistema contribuisce a fare il controllo di esistenza del documento.</w:t>
+      </w:r>
+      <w:r>
+        <w:rPr>
+          <w:rFonts w:ascii="Times New Roman" w:hAnsi="Times New Roman" w:cs="Times New Roman"/>
+          <w:color w:val="000000"/>
+          <w:sz w:val="24"/>
+          <w:szCs w:val="24"/>
+        </w:rPr>
+        <w:t xml:space="preserve"> </w:t>
+      </w:r>
+      <w:r>
+        <w:rPr>
+          <w:rFonts w:ascii="Times New Roman" w:hAnsi="Times New Roman" w:cs="Times New Roman"/>
+          <w:color w:val="000000"/>
+          <w:sz w:val="24"/>
+          <w:szCs w:val="24"/>
+        </w:rPr>
+        <w:t>Un altro esempio è dove</w:t>
+      </w:r>
+      <w:r>
+        <w:rPr>
+          <w:rFonts w:ascii="Times New Roman" w:hAnsi="Times New Roman" w:cs="Times New Roman"/>
+          <w:color w:val="000000"/>
+          <w:sz w:val="24"/>
+          <w:szCs w:val="24"/>
+        </w:rPr>
+        <w:t xml:space="preserve"> il </w:t>
+      </w:r>
+      <w:proofErr w:type="spellStart"/>
+      <w:r>
+        <w:rPr>
+          <w:rFonts w:ascii="Times New Roman" w:hAnsi="Times New Roman" w:cs="Times New Roman"/>
+          <w:color w:val="000000"/>
+          <w:sz w:val="24"/>
+          <w:szCs w:val="24"/>
+        </w:rPr>
+        <w:t>path</w:t>
+      </w:r>
+      <w:proofErr w:type="spellEnd"/>
+      <w:r>
+        <w:rPr>
+          <w:rFonts w:ascii="Times New Roman" w:hAnsi="Times New Roman" w:cs="Times New Roman"/>
+          <w:color w:val="000000"/>
+          <w:sz w:val="24"/>
+          <w:szCs w:val="24"/>
+        </w:rPr>
+        <w:t xml:space="preserve"> di destinazione del file pdf esiste già ed è aperto in un altro programma</w:t>
+      </w:r>
+      <w:r>
+        <w:rPr>
+          <w:rFonts w:ascii="Times New Roman" w:hAnsi="Times New Roman" w:cs="Times New Roman"/>
+          <w:color w:val="000000"/>
+          <w:sz w:val="24"/>
+          <w:szCs w:val="24"/>
+        </w:rPr>
+        <w:t>; In questo caso</w:t>
+      </w:r>
+      <w:r>
+        <w:rPr>
+          <w:rFonts w:ascii="Times New Roman" w:hAnsi="Times New Roman" w:cs="Times New Roman"/>
+          <w:color w:val="000000"/>
+          <w:sz w:val="24"/>
+          <w:szCs w:val="24"/>
+        </w:rPr>
+        <w:t xml:space="preserve"> viene mostrato il messaggio “Impossibile accedere al file. Il file è utilizzato da un altro processo”.</w:t>
       </w:r>
     </w:p>
     <w:p>
@@ -22121,153 +21627,6 @@
           <w:color w:val="000000"/>
           <w:sz w:val="24"/>
           <w:szCs w:val="24"/>
-          <w:lang w:val="en-GB"/>
-        </w:rPr>
-      </w:pPr>
-      <w:r>
-        <w:rPr>
-          <w:rFonts w:ascii="Times New Roman" w:hAnsi="Times New Roman" w:cs="Times New Roman"/>
-          <w:color w:val="000000"/>
-          <w:sz w:val="24"/>
-          <w:szCs w:val="24"/>
-          <w:lang w:val="en-GB"/>
-        </w:rPr>
-        <w:t xml:space="preserve">For example, if the user, while opening a document, enters the name of a non-existent file, in the first version, he returned the message "The specified file cannot be found" in the textual error area, while currently the </w:t>
-      </w:r>
-      <w:proofErr w:type="spellStart"/>
-      <w:proofErr w:type="gramStart"/>
-      <w:r>
-        <w:rPr>
-          <w:rFonts w:ascii="Times New Roman" w:hAnsi="Times New Roman" w:cs="Times New Roman"/>
-          <w:color w:val="000000"/>
-          <w:sz w:val="24"/>
-          <w:szCs w:val="24"/>
-          <w:lang w:val="en-GB"/>
-        </w:rPr>
-        <w:t>The</w:t>
-      </w:r>
-      <w:proofErr w:type="spellEnd"/>
-      <w:proofErr w:type="gramEnd"/>
-      <w:r>
-        <w:rPr>
-          <w:rFonts w:ascii="Times New Roman" w:hAnsi="Times New Roman" w:cs="Times New Roman"/>
-          <w:color w:val="000000"/>
-          <w:sz w:val="24"/>
-          <w:szCs w:val="24"/>
-          <w:lang w:val="en-GB"/>
-        </w:rPr>
-        <w:t xml:space="preserve"> system explorer helps to check the existence of the document</w:t>
-      </w:r>
-      <w:r>
-        <w:rPr>
-          <w:rFonts w:ascii="Times New Roman" w:hAnsi="Times New Roman" w:cs="Times New Roman"/>
-          <w:color w:val="000000"/>
-          <w:sz w:val="24"/>
-          <w:szCs w:val="24"/>
-          <w:lang w:val="en-GB"/>
-        </w:rPr>
-        <w:t>.</w:t>
-      </w:r>
-      <w:r>
-        <w:rPr>
-          <w:rFonts w:ascii="Times New Roman" w:hAnsi="Times New Roman" w:cs="Times New Roman"/>
-          <w:color w:val="000000"/>
-          <w:sz w:val="24"/>
-          <w:szCs w:val="24"/>
-          <w:lang w:val="en-GB"/>
-        </w:rPr>
-        <w:t xml:space="preserve"> </w:t>
-      </w:r>
-      <w:r>
-        <w:rPr>
-          <w:rFonts w:ascii="Times New Roman" w:hAnsi="Times New Roman" w:cs="Times New Roman"/>
-          <w:color w:val="000000"/>
-          <w:sz w:val="24"/>
-          <w:szCs w:val="24"/>
-          <w:lang w:val="en-GB"/>
-        </w:rPr>
-        <w:t xml:space="preserve">Another example is </w:t>
-      </w:r>
-      <w:r>
-        <w:rPr>
-          <w:rFonts w:ascii="Times New Roman" w:hAnsi="Times New Roman" w:cs="Times New Roman"/>
-          <w:color w:val="000000"/>
-          <w:sz w:val="24"/>
-          <w:szCs w:val="24"/>
-          <w:lang w:val="en-GB"/>
-        </w:rPr>
-        <w:t>the situation where</w:t>
-      </w:r>
-      <w:r>
-        <w:rPr>
-          <w:rFonts w:ascii="Times New Roman" w:hAnsi="Times New Roman" w:cs="Times New Roman"/>
-          <w:color w:val="000000"/>
-          <w:sz w:val="24"/>
-          <w:szCs w:val="24"/>
-          <w:lang w:val="en-GB"/>
-        </w:rPr>
-        <w:t xml:space="preserve"> the destination path of the pdf file already exists and is </w:t>
-      </w:r>
-      <w:r>
-        <w:rPr>
-          <w:rFonts w:ascii="Times New Roman" w:hAnsi="Times New Roman" w:cs="Times New Roman"/>
-          <w:color w:val="000000"/>
-          <w:sz w:val="24"/>
-          <w:szCs w:val="24"/>
-          <w:lang w:val="en-GB"/>
-        </w:rPr>
-        <w:t>used</w:t>
-      </w:r>
-      <w:r>
-        <w:rPr>
-          <w:rFonts w:ascii="Times New Roman" w:hAnsi="Times New Roman" w:cs="Times New Roman"/>
-          <w:color w:val="000000"/>
-          <w:sz w:val="24"/>
-          <w:szCs w:val="24"/>
-          <w:lang w:val="en-GB"/>
-        </w:rPr>
-        <w:t xml:space="preserve"> </w:t>
-      </w:r>
-      <w:r>
-        <w:rPr>
-          <w:rFonts w:ascii="Times New Roman" w:hAnsi="Times New Roman" w:cs="Times New Roman"/>
-          <w:color w:val="000000"/>
-          <w:sz w:val="24"/>
-          <w:szCs w:val="24"/>
-          <w:lang w:val="en-GB"/>
-        </w:rPr>
-        <w:t>by</w:t>
-      </w:r>
-      <w:r>
-        <w:rPr>
-          <w:rFonts w:ascii="Times New Roman" w:hAnsi="Times New Roman" w:cs="Times New Roman"/>
-          <w:color w:val="000000"/>
-          <w:sz w:val="24"/>
-          <w:szCs w:val="24"/>
-          <w:lang w:val="en-GB"/>
-        </w:rPr>
-        <w:t xml:space="preserve"> another process; In this case, the message “Cannot access the file. The file is being used by another </w:t>
-      </w:r>
-      <w:r>
-        <w:rPr>
-          <w:rFonts w:ascii="Times New Roman" w:hAnsi="Times New Roman" w:cs="Times New Roman"/>
-          <w:color w:val="000000"/>
-          <w:sz w:val="24"/>
-          <w:szCs w:val="24"/>
-          <w:lang w:val="en-GB"/>
-        </w:rPr>
-        <w:t>process”.</w:t>
-      </w:r>
-    </w:p>
-    <w:p>
-      <w:pPr>
-        <w:spacing w:line="360" w:lineRule="auto"/>
-        <w:rPr>
-          <w:rFonts w:ascii="Times New Roman" w:hAnsi="Times New Roman" w:cs="Times New Roman"/>
-          <w:color w:val="000000"/>
-          <w:sz w:val="24"/>
-          <w:szCs w:val="24"/>
-          <w:lang w:val="en-GB"/>
         </w:rPr>
       </w:pPr>
     </w:p>
@@ -22401,86 +21760,52 @@
       <w:pPr>
         <w:spacing w:line="360" w:lineRule="auto"/>
         <w:rPr>
-          <w:color w:val="000000"/>
-          <w:sz w:val="24"/>
-          <w:szCs w:val="24"/>
-        </w:rPr>
-      </w:pPr>
+          <w:rFonts w:ascii="Times New Roman" w:hAnsi="Times New Roman" w:cs="Times New Roman"/>
+          <w:color w:val="000000"/>
+          <w:sz w:val="24"/>
+          <w:szCs w:val="24"/>
+        </w:rPr>
+      </w:pPr>
+      <w:r>
+        <w:rPr>
+          <w:rFonts w:ascii="Times New Roman" w:hAnsi="Times New Roman" w:cs="Times New Roman"/>
+          <w:color w:val="000000"/>
+          <w:sz w:val="24"/>
+          <w:szCs w:val="24"/>
+        </w:rPr>
+        <w:lastRenderedPageBreak/>
+        <w:t xml:space="preserve">Un possibile esempio di grammatica è la seguente, la quale descrive un semplice documento PDF di nome Test contenente una sola pagina di dimensioni 100x100, due </w:t>
+      </w:r>
+      <w:r>
+        <w:rPr>
+          <w:rFonts w:ascii="Times New Roman" w:hAnsi="Times New Roman" w:cs="Times New Roman"/>
+          <w:color w:val="000000"/>
+          <w:sz w:val="24"/>
+          <w:szCs w:val="24"/>
+        </w:rPr>
+        <w:t>contenitori</w:t>
+      </w:r>
+      <w:r>
+        <w:rPr>
+          <w:rFonts w:ascii="Times New Roman" w:hAnsi="Times New Roman" w:cs="Times New Roman"/>
+          <w:color w:val="000000"/>
+          <w:sz w:val="24"/>
+          <w:szCs w:val="24"/>
+        </w:rPr>
+        <w:t xml:space="preserve"> colorati e un testo ruotato:</w:t>
+      </w:r>
     </w:p>
     <w:p>
       <w:pPr>
         <w:spacing w:line="360" w:lineRule="auto"/>
         <w:rPr>
-          <w:rFonts w:ascii="Times New Roman" w:hAnsi="Times New Roman" w:cs="Times New Roman"/>
-          <w:color w:val="000000"/>
-          <w:sz w:val="24"/>
-          <w:szCs w:val="24"/>
-          <w:lang w:val="en-GB"/>
-        </w:rPr>
-      </w:pPr>
-      <w:r>
-        <w:rPr>
-          <w:rFonts w:ascii="Times New Roman" w:hAnsi="Times New Roman" w:cs="Times New Roman"/>
-          <w:color w:val="000000"/>
-          <w:sz w:val="24"/>
-          <w:szCs w:val="24"/>
-          <w:lang w:val="en-GB"/>
-        </w:rPr>
-        <w:lastRenderedPageBreak/>
-        <w:t>A possible example of grammar is the following</w:t>
-      </w:r>
-      <w:r>
-        <w:rPr>
-          <w:rFonts w:ascii="Times New Roman" w:hAnsi="Times New Roman" w:cs="Times New Roman"/>
-          <w:color w:val="000000"/>
-          <w:sz w:val="24"/>
-          <w:szCs w:val="24"/>
-          <w:lang w:val="en-GB"/>
-        </w:rPr>
-        <w:t xml:space="preserve"> one</w:t>
-      </w:r>
-      <w:r>
-        <w:rPr>
-          <w:rFonts w:ascii="Times New Roman" w:hAnsi="Times New Roman" w:cs="Times New Roman"/>
-          <w:color w:val="000000"/>
-          <w:sz w:val="24"/>
-          <w:szCs w:val="24"/>
-          <w:lang w:val="en-GB"/>
-        </w:rPr>
-        <w:t xml:space="preserve">, which describes a simple PDF document called Test containing a single page of 100x100 size, two </w:t>
-      </w:r>
-      <w:r>
-        <w:rPr>
-          <w:rFonts w:ascii="Times New Roman" w:hAnsi="Times New Roman" w:cs="Times New Roman"/>
-          <w:color w:val="000000"/>
-          <w:sz w:val="24"/>
-          <w:szCs w:val="24"/>
-          <w:lang w:val="en-GB"/>
-        </w:rPr>
-        <w:t>coloured</w:t>
-      </w:r>
-      <w:r>
-        <w:rPr>
-          <w:rFonts w:ascii="Times New Roman" w:hAnsi="Times New Roman" w:cs="Times New Roman"/>
-          <w:color w:val="000000"/>
-          <w:sz w:val="24"/>
-          <w:szCs w:val="24"/>
-          <w:lang w:val="en-GB"/>
-        </w:rPr>
-        <w:t xml:space="preserve"> containers and a rotated text:</w:t>
-      </w:r>
-    </w:p>
-    <w:p>
-      <w:pPr>
-        <w:spacing w:line="360" w:lineRule="auto"/>
-        <w:rPr>
-          <w:color w:val="000000"/>
-          <w:sz w:val="24"/>
-          <w:szCs w:val="24"/>
-        </w:rPr>
-      </w:pPr>
-      <w:bookmarkStart w:id="13" w:name="_heading=h.gjdgxs" w:colFirst="0" w:colLast="0"/>
-      <w:bookmarkEnd w:id="13"/>
+          <w:color w:val="000000"/>
+          <w:sz w:val="24"/>
+          <w:szCs w:val="24"/>
+        </w:rPr>
+      </w:pPr>
+      <w:bookmarkStart w:id="14" w:name="_heading=h.gjdgxs" w:colFirst="0" w:colLast="0"/>
+      <w:bookmarkEnd w:id="14"/>
       <w:r>
         <w:rPr>
           <w:noProof/>
@@ -22543,8 +21868,8 @@
           </wp:anchor>
         </w:drawing>
       </w:r>
-      <w:bookmarkStart w:id="14" w:name="_MON_1681311334"/>
-      <w:bookmarkEnd w:id="14"/>
+      <w:bookmarkStart w:id="15" w:name="_MON_1681311334"/>
+      <w:bookmarkEnd w:id="15"/>
       <w:r>
         <w:rPr>
           <w:color w:val="000000"/>
@@ -22569,10 +21894,10 @@
             <v:path o:extrusionok="f" gradientshapeok="t" o:connecttype="rect"/>
             <o:lock v:ext="edit" aspectratio="t"/>
           </v:shapetype>
-          <v:shape id="_x0000_i1025" type="#_x0000_t75" style="width:240pt;height:468pt" o:ole="">
+          <v:shape id="_x0000_i1025" type="#_x0000_t75" style="width:239.8pt;height:467.7pt" o:ole="">
             <v:imagedata r:id="rId19" o:title=""/>
           </v:shape>
-          <o:OLEObject Type="Embed" ProgID="Word.OpenDocumentText.12" ShapeID="_x0000_i1025" DrawAspect="Content" ObjectID="_1682240279" r:id="rId20"/>
+          <o:OLEObject Type="Embed" ProgID="Word.OpenDocumentText.12" ShapeID="_x0000_i1025" DrawAspect="Content" ObjectID="_1681907249" r:id="rId20"/>
         </w:object>
       </w:r>
     </w:p>
@@ -22584,7 +21909,6 @@
           <w:color w:val="000000"/>
           <w:sz w:val="24"/>
           <w:szCs w:val="24"/>
-          <w:lang w:val="en-GB"/>
         </w:rPr>
       </w:pPr>
       <w:r>
@@ -22593,39 +21917,47 @@
           <w:color w:val="000000"/>
           <w:sz w:val="24"/>
           <w:szCs w:val="24"/>
-          <w:lang w:val="en-GB"/>
-        </w:rPr>
-        <w:t xml:space="preserve">It is interesting to note that the application generates a PDF document even </w:t>
-      </w:r>
+        </w:rPr>
+        <w:t>È interessante notare che l’applicazione genera un documento PDF anche in presenza di errori nella grammatica, restituendo comunque un messaggio di segnalazione per l’utente.</w:t>
+      </w:r>
+    </w:p>
+    <w:p>
+      <w:pPr>
+        <w:spacing w:line="360" w:lineRule="auto"/>
+        <w:rPr>
+          <w:noProof/>
+        </w:rPr>
+      </w:pPr>
       <w:r>
         <w:rPr>
           <w:rFonts w:ascii="Times New Roman" w:hAnsi="Times New Roman" w:cs="Times New Roman"/>
           <w:color w:val="000000"/>
           <w:sz w:val="24"/>
           <w:szCs w:val="24"/>
-          <w:lang w:val="en-GB"/>
-        </w:rPr>
-        <w:t>with</w:t>
+        </w:rPr>
+        <w:t>Per esempio, eliminando il punto e virgola dopo ‘</w:t>
       </w:r>
       <w:r>
         <w:rPr>
           <w:rFonts w:ascii="Times New Roman" w:hAnsi="Times New Roman" w:cs="Times New Roman"/>
-          <w:color w:val="000000"/>
-          <w:sz w:val="24"/>
-          <w:szCs w:val="24"/>
-          <w:lang w:val="en-GB"/>
-        </w:rPr>
-        <w:t xml:space="preserve"> the presence of errors in </w:t>
+          <w:i/>
+          <w:iCs/>
+          <w:color w:val="000000"/>
+          <w:sz w:val="24"/>
+          <w:szCs w:val="24"/>
+        </w:rPr>
+        <w:t>p_</w:t>
       </w:r>
       <w:r>
         <w:rPr>
           <w:rFonts w:ascii="Times New Roman" w:hAnsi="Times New Roman" w:cs="Times New Roman"/>
-          <w:color w:val="000000"/>
-          <w:sz w:val="24"/>
-          <w:szCs w:val="24"/>
-          <w:lang w:val="en-GB"/>
-        </w:rPr>
-        <w:t xml:space="preserve">the </w:t>
+          <w:i/>
+          <w:iCs/>
+          <w:color w:val="000000"/>
+          <w:sz w:val="24"/>
+          <w:szCs w:val="24"/>
+        </w:rPr>
+        <w:t>width:100’</w:t>
       </w:r>
       <w:r>
         <w:rPr>
@@ -22633,50 +21965,14 @@
           <w:color w:val="000000"/>
           <w:sz w:val="24"/>
           <w:szCs w:val="24"/>
-          <w:lang w:val="en-GB"/>
-        </w:rPr>
-        <w:t>grammar, however, returning a warning message to the user.</w:t>
-      </w:r>
-    </w:p>
-    <w:p>
-      <w:pPr>
-        <w:spacing w:line="360" w:lineRule="auto"/>
+        </w:rPr>
+        <w:t xml:space="preserve"> nella grammatica precedente, il software produce un documento corretto, segnalando però l’errore tramite l’interfaccia grafica.</w:t>
+      </w:r>
+      <w:r>
         <w:rPr>
           <w:noProof/>
-          <w:lang w:val="en-GB"/>
-        </w:rPr>
-      </w:pPr>
-      <w:r>
-        <w:rPr>
-          <w:rFonts w:ascii="Times New Roman" w:hAnsi="Times New Roman" w:cs="Times New Roman"/>
-          <w:color w:val="000000"/>
-          <w:sz w:val="24"/>
-          <w:szCs w:val="24"/>
-          <w:lang w:val="en-GB"/>
-        </w:rPr>
-        <w:t>For example, by eliminating the semicolon after '</w:t>
-      </w:r>
-      <w:proofErr w:type="spellStart"/>
-      <w:r>
-        <w:rPr>
-          <w:rFonts w:ascii="Times New Roman" w:hAnsi="Times New Roman" w:cs="Times New Roman"/>
-          <w:color w:val="000000"/>
-          <w:sz w:val="24"/>
-          <w:szCs w:val="24"/>
-          <w:lang w:val="en-GB"/>
-        </w:rPr>
-        <w:t>p_width</w:t>
-      </w:r>
-      <w:proofErr w:type="spellEnd"/>
-      <w:r>
-        <w:rPr>
-          <w:rFonts w:ascii="Times New Roman" w:hAnsi="Times New Roman" w:cs="Times New Roman"/>
-          <w:color w:val="000000"/>
-          <w:sz w:val="24"/>
-          <w:szCs w:val="24"/>
-          <w:lang w:val="en-GB"/>
-        </w:rPr>
-        <w:t>: 100' in the previous grammar, the software produces a correct document, but reporting the error through the graphical interface.</w:t>
+        </w:rPr>
+        <w:t xml:space="preserve"> </w:t>
       </w:r>
     </w:p>
     <w:p>
@@ -22750,7 +22046,7 @@
           <w:szCs w:val="40"/>
         </w:rPr>
       </w:pPr>
-      <w:proofErr w:type="spellStart"/>
+      <w:bookmarkStart w:id="16" w:name="_Toc71294408"/>
       <w:r>
         <w:rPr>
           <w:rFonts w:ascii="Adobe Caslon Pro" w:eastAsia="Adobe Caslon Pro" w:hAnsi="Adobe Caslon Pro" w:cs="Adobe Caslon Pro"/>
@@ -22759,40 +22055,20 @@
           <w:szCs w:val="40"/>
         </w:rPr>
         <w:lastRenderedPageBreak/>
-        <w:t>Possible</w:t>
-      </w:r>
-      <w:proofErr w:type="spellEnd"/>
-      <w:r>
+        <w:t>Possibili sviluppi futuri</w:t>
+      </w:r>
+      <w:bookmarkEnd w:id="16"/>
+    </w:p>
+    <w:p>
+      <w:pPr>
+        <w:spacing w:line="360" w:lineRule="auto"/>
         <w:rPr>
           <w:rFonts w:ascii="Adobe Caslon Pro" w:eastAsia="Adobe Caslon Pro" w:hAnsi="Adobe Caslon Pro" w:cs="Adobe Caslon Pro"/>
+          <w:b/>
           <w:color w:val="000000"/>
           <w:sz w:val="40"/>
           <w:szCs w:val="40"/>
         </w:rPr>
-        <w:t xml:space="preserve"> future </w:t>
-      </w:r>
-      <w:proofErr w:type="spellStart"/>
-      <w:r>
-        <w:rPr>
-          <w:rFonts w:ascii="Adobe Caslon Pro" w:eastAsia="Adobe Caslon Pro" w:hAnsi="Adobe Caslon Pro" w:cs="Adobe Caslon Pro"/>
-          <w:color w:val="000000"/>
-          <w:sz w:val="40"/>
-          <w:szCs w:val="40"/>
-        </w:rPr>
-        <w:t>developments</w:t>
-      </w:r>
-      <w:proofErr w:type="spellEnd"/>
-    </w:p>
-    <w:p>
-      <w:pPr>
-        <w:spacing w:line="360" w:lineRule="auto"/>
-        <w:rPr>
-          <w:rFonts w:ascii="Adobe Caslon Pro" w:eastAsia="Adobe Caslon Pro" w:hAnsi="Adobe Caslon Pro" w:cs="Adobe Caslon Pro"/>
-          <w:b/>
-          <w:color w:val="000000"/>
-          <w:sz w:val="40"/>
-          <w:szCs w:val="40"/>
-        </w:rPr>
       </w:pPr>
     </w:p>
     <w:p>
@@ -22804,7 +22080,6 @@
           <w:color w:val="000000" w:themeColor="text1"/>
           <w:sz w:val="24"/>
           <w:szCs w:val="24"/>
-          <w:lang w:val="en-GB"/>
         </w:rPr>
       </w:pPr>
       <w:r>
@@ -22814,53 +22089,8 @@
           <w:color w:val="000000" w:themeColor="text1"/>
           <w:sz w:val="24"/>
           <w:szCs w:val="24"/>
-          <w:lang w:val="en-GB"/>
-        </w:rPr>
-        <w:t xml:space="preserve">During the development of the application, </w:t>
-      </w:r>
-      <w:r>
-        <w:rPr>
-          <w:rFonts w:ascii="Times New Roman" w:eastAsia="Times New Roman" w:hAnsi="Times New Roman" w:cs="Times New Roman"/>
-          <w:bCs/>
-          <w:color w:val="000000" w:themeColor="text1"/>
-          <w:sz w:val="24"/>
-          <w:szCs w:val="24"/>
-          <w:lang w:val="en-GB"/>
-        </w:rPr>
-        <w:t xml:space="preserve">some </w:t>
-      </w:r>
-      <w:r>
-        <w:rPr>
-          <w:rFonts w:ascii="Times New Roman" w:eastAsia="Times New Roman" w:hAnsi="Times New Roman" w:cs="Times New Roman"/>
-          <w:bCs/>
-          <w:color w:val="000000" w:themeColor="text1"/>
-          <w:sz w:val="24"/>
-          <w:szCs w:val="24"/>
-          <w:lang w:val="en-GB"/>
-        </w:rPr>
-        <w:t>interesting possible additions emerged for the expansion of the project. Here are</w:t>
-      </w:r>
-      <w:r>
-        <w:rPr>
-          <w:rFonts w:ascii="Times New Roman" w:eastAsia="Times New Roman" w:hAnsi="Times New Roman" w:cs="Times New Roman"/>
-          <w:bCs/>
-          <w:color w:val="000000" w:themeColor="text1"/>
-          <w:sz w:val="24"/>
-          <w:szCs w:val="24"/>
-          <w:lang w:val="en-GB"/>
-        </w:rPr>
-        <w:t xml:space="preserve"> exposed</w:t>
-      </w:r>
-      <w:r>
-        <w:rPr>
-          <w:rFonts w:ascii="Times New Roman" w:eastAsia="Times New Roman" w:hAnsi="Times New Roman" w:cs="Times New Roman"/>
-          <w:bCs/>
-          <w:color w:val="000000" w:themeColor="text1"/>
-          <w:sz w:val="24"/>
-          <w:szCs w:val="24"/>
-          <w:lang w:val="en-GB"/>
-        </w:rPr>
-        <w:t xml:space="preserve"> some ideas:</w:t>
+        </w:rPr>
+        <w:t>Durante lo sviluppo dell’applicativo sono emerse interessanti possibili aggiunte per l’ampliamento del progetto. Si riportano alcuni spunti:</w:t>
       </w:r>
     </w:p>
     <w:p>
@@ -22877,7 +22107,6 @@
           <w:color w:val="000000" w:themeColor="text1"/>
           <w:sz w:val="24"/>
           <w:szCs w:val="24"/>
-          <w:lang w:val="en-GB"/>
         </w:rPr>
       </w:pPr>
       <w:r>
@@ -22887,10 +22116,23 @@
           <w:color w:val="000000" w:themeColor="text1"/>
           <w:sz w:val="24"/>
           <w:szCs w:val="24"/>
-          <w:lang w:val="en-GB"/>
-        </w:rPr>
-        <w:t>The</w:t>
-      </w:r>
+        </w:rPr>
+        <w:t xml:space="preserve">L’attributo </w:t>
+      </w:r>
+      <w:proofErr w:type="spellStart"/>
+      <w:r>
+        <w:rPr>
+          <w:rFonts w:ascii="Times New Roman" w:eastAsia="Times New Roman" w:hAnsi="Times New Roman" w:cs="Times New Roman"/>
+          <w:bCs/>
+          <w:i/>
+          <w:iCs/>
+          <w:color w:val="000000" w:themeColor="text1"/>
+          <w:sz w:val="24"/>
+          <w:szCs w:val="24"/>
+        </w:rPr>
+        <w:t>underline</w:t>
+      </w:r>
+      <w:proofErr w:type="spellEnd"/>
       <w:r>
         <w:rPr>
           <w:rFonts w:ascii="Times New Roman" w:eastAsia="Times New Roman" w:hAnsi="Times New Roman" w:cs="Times New Roman"/>
@@ -22898,23 +22140,10 @@
           <w:color w:val="000000" w:themeColor="text1"/>
           <w:sz w:val="24"/>
           <w:szCs w:val="24"/>
-          <w:lang w:val="en-GB"/>
-        </w:rPr>
-        <w:t xml:space="preserve"> </w:t>
-      </w:r>
-      <w:r>
-        <w:rPr>
-          <w:rFonts w:ascii="Times New Roman" w:eastAsia="Times New Roman" w:hAnsi="Times New Roman" w:cs="Times New Roman"/>
-          <w:bCs/>
-          <w:i/>
-          <w:iCs/>
-          <w:color w:val="000000" w:themeColor="text1"/>
-          <w:sz w:val="24"/>
-          <w:szCs w:val="24"/>
-          <w:lang w:val="en-GB"/>
-        </w:rPr>
-        <w:t>underline</w:t>
-      </w:r>
+        </w:rPr>
+        <w:t xml:space="preserve">, seppur implementato, non funziona in modo corretto a causa di metodi efficaci nella libreria </w:t>
+      </w:r>
+      <w:proofErr w:type="spellStart"/>
       <w:r>
         <w:rPr>
           <w:rFonts w:ascii="Times New Roman" w:eastAsia="Times New Roman" w:hAnsi="Times New Roman" w:cs="Times New Roman"/>
@@ -22922,10 +22151,10 @@
           <w:color w:val="000000" w:themeColor="text1"/>
           <w:sz w:val="24"/>
           <w:szCs w:val="24"/>
-          <w:lang w:val="en-GB"/>
-        </w:rPr>
-        <w:t xml:space="preserve"> attribute</w:t>
-      </w:r>
+        </w:rPr>
+        <w:t>PDFBox</w:t>
+      </w:r>
+      <w:proofErr w:type="spellEnd"/>
       <w:r>
         <w:rPr>
           <w:rFonts w:ascii="Times New Roman" w:eastAsia="Times New Roman" w:hAnsi="Times New Roman" w:cs="Times New Roman"/>
@@ -22933,10 +22162,10 @@
           <w:color w:val="000000" w:themeColor="text1"/>
           <w:sz w:val="24"/>
           <w:szCs w:val="24"/>
-          <w:lang w:val="en-GB"/>
-        </w:rPr>
-        <w:t>,</w:t>
-      </w:r>
+        </w:rPr>
+        <w:t xml:space="preserve"> e di incompatibilità tra </w:t>
+      </w:r>
+      <w:proofErr w:type="spellStart"/>
       <w:r>
         <w:rPr>
           <w:rFonts w:ascii="Times New Roman" w:eastAsia="Times New Roman" w:hAnsi="Times New Roman" w:cs="Times New Roman"/>
@@ -22944,10 +22173,10 @@
           <w:color w:val="000000" w:themeColor="text1"/>
           <w:sz w:val="24"/>
           <w:szCs w:val="24"/>
-          <w:lang w:val="en-GB"/>
-        </w:rPr>
-        <w:t xml:space="preserve"> </w:t>
-      </w:r>
+        </w:rPr>
+        <w:t>PDFBox</w:t>
+      </w:r>
+      <w:proofErr w:type="spellEnd"/>
       <w:r>
         <w:rPr>
           <w:rFonts w:ascii="Times New Roman" w:eastAsia="Times New Roman" w:hAnsi="Times New Roman" w:cs="Times New Roman"/>
@@ -22955,10 +22184,10 @@
           <w:color w:val="000000" w:themeColor="text1"/>
           <w:sz w:val="24"/>
           <w:szCs w:val="24"/>
-          <w:lang w:val="en-GB"/>
-        </w:rPr>
-        <w:t>even if</w:t>
-      </w:r>
+        </w:rPr>
+        <w:t xml:space="preserve"> e </w:t>
+      </w:r>
+      <w:proofErr w:type="spellStart"/>
       <w:r>
         <w:rPr>
           <w:rFonts w:ascii="Times New Roman" w:eastAsia="Times New Roman" w:hAnsi="Times New Roman" w:cs="Times New Roman"/>
@@ -22966,11 +22195,10 @@
           <w:color w:val="000000" w:themeColor="text1"/>
           <w:sz w:val="24"/>
           <w:szCs w:val="24"/>
-          <w:lang w:val="en-GB"/>
-        </w:rPr>
-        <w:t xml:space="preserve"> implemented, does not work correctly due to effective methods in the </w:t>
-      </w:r>
-      <w:proofErr w:type="spellStart"/>
+        </w:rPr>
+        <w:t>PDFBox</w:t>
+      </w:r>
+      <w:proofErr w:type="spellEnd"/>
       <w:r>
         <w:rPr>
           <w:rFonts w:ascii="Times New Roman" w:eastAsia="Times New Roman" w:hAnsi="Times New Roman" w:cs="Times New Roman"/>
@@ -22978,23 +22206,22 @@
           <w:color w:val="000000" w:themeColor="text1"/>
           <w:sz w:val="24"/>
           <w:szCs w:val="24"/>
-          <w:lang w:val="en-GB"/>
-        </w:rPr>
-        <w:t>PDFBox</w:t>
-      </w:r>
-      <w:proofErr w:type="spellEnd"/>
-      <w:r>
+        </w:rPr>
+        <w:t>-layout.</w:t>
+      </w:r>
+    </w:p>
+    <w:p>
+      <w:pPr>
+        <w:pStyle w:val="Paragrafoelenco"/>
+        <w:spacing w:line="360" w:lineRule="auto"/>
         <w:rPr>
           <w:rFonts w:ascii="Times New Roman" w:eastAsia="Times New Roman" w:hAnsi="Times New Roman" w:cs="Times New Roman"/>
           <w:bCs/>
           <w:color w:val="000000" w:themeColor="text1"/>
           <w:sz w:val="24"/>
           <w:szCs w:val="24"/>
-          <w:lang w:val="en-GB"/>
-        </w:rPr>
-        <w:t xml:space="preserve"> library and incompatibility between </w:t>
-      </w:r>
-      <w:proofErr w:type="spellStart"/>
+        </w:rPr>
+      </w:pPr>
       <w:r>
         <w:rPr>
           <w:rFonts w:ascii="Times New Roman" w:eastAsia="Times New Roman" w:hAnsi="Times New Roman" w:cs="Times New Roman"/>
@@ -23002,11 +22229,9 @@
           <w:color w:val="000000" w:themeColor="text1"/>
           <w:sz w:val="24"/>
           <w:szCs w:val="24"/>
-          <w:lang w:val="en-GB"/>
-        </w:rPr>
-        <w:t>PDFBox</w:t>
-      </w:r>
-      <w:proofErr w:type="spellEnd"/>
+        </w:rPr>
+        <w:t>La generazione di una funzione che permetta di sottolineare il testo con una modalità più semplice in termini di programmazione e di calcol</w:t>
+      </w:r>
       <w:r>
         <w:rPr>
           <w:rFonts w:ascii="Times New Roman" w:eastAsia="Times New Roman" w:hAnsi="Times New Roman" w:cs="Times New Roman"/>
@@ -23014,104 +22239,8 @@
           <w:color w:val="000000" w:themeColor="text1"/>
           <w:sz w:val="24"/>
           <w:szCs w:val="24"/>
-          <w:lang w:val="en-GB"/>
-        </w:rPr>
-        <w:t xml:space="preserve"> and </w:t>
-      </w:r>
-      <w:proofErr w:type="spellStart"/>
-      <w:r>
-        <w:rPr>
-          <w:rFonts w:ascii="Times New Roman" w:eastAsia="Times New Roman" w:hAnsi="Times New Roman" w:cs="Times New Roman"/>
-          <w:bCs/>
-          <w:color w:val="000000" w:themeColor="text1"/>
-          <w:sz w:val="24"/>
-          <w:szCs w:val="24"/>
-          <w:lang w:val="en-GB"/>
-        </w:rPr>
-        <w:t>PDFBox</w:t>
-      </w:r>
-      <w:proofErr w:type="spellEnd"/>
-      <w:r>
-        <w:rPr>
-          <w:rFonts w:ascii="Times New Roman" w:eastAsia="Times New Roman" w:hAnsi="Times New Roman" w:cs="Times New Roman"/>
-          <w:bCs/>
-          <w:color w:val="000000" w:themeColor="text1"/>
-          <w:sz w:val="24"/>
-          <w:szCs w:val="24"/>
-          <w:lang w:val="en-GB"/>
-        </w:rPr>
-        <w:t>-layout</w:t>
-      </w:r>
-      <w:r>
-        <w:rPr>
-          <w:rFonts w:ascii="Times New Roman" w:eastAsia="Times New Roman" w:hAnsi="Times New Roman" w:cs="Times New Roman"/>
-          <w:bCs/>
-          <w:color w:val="000000" w:themeColor="text1"/>
-          <w:sz w:val="24"/>
-          <w:szCs w:val="24"/>
-          <w:lang w:val="en-GB"/>
-        </w:rPr>
-        <w:t>.</w:t>
-      </w:r>
-    </w:p>
-    <w:p>
-      <w:pPr>
-        <w:pStyle w:val="Paragrafoelenco"/>
-        <w:spacing w:line="360" w:lineRule="auto"/>
-        <w:rPr>
-          <w:rFonts w:ascii="Times New Roman" w:eastAsia="Times New Roman" w:hAnsi="Times New Roman" w:cs="Times New Roman"/>
-          <w:bCs/>
-          <w:color w:val="000000" w:themeColor="text1"/>
-          <w:sz w:val="24"/>
-          <w:szCs w:val="24"/>
-          <w:lang w:val="en-GB"/>
-        </w:rPr>
-      </w:pPr>
-      <w:r>
-        <w:rPr>
-          <w:rFonts w:ascii="Times New Roman" w:eastAsia="Times New Roman" w:hAnsi="Times New Roman" w:cs="Times New Roman"/>
-          <w:bCs/>
-          <w:color w:val="000000" w:themeColor="text1"/>
-          <w:sz w:val="24"/>
-          <w:szCs w:val="24"/>
-          <w:lang w:val="en-GB"/>
-        </w:rPr>
-        <w:t xml:space="preserve">The generation of a function that allows to underline text with a </w:t>
-      </w:r>
-      <w:proofErr w:type="gramStart"/>
-      <w:r>
-        <w:rPr>
-          <w:rFonts w:ascii="Times New Roman" w:eastAsia="Times New Roman" w:hAnsi="Times New Roman" w:cs="Times New Roman"/>
-          <w:bCs/>
-          <w:color w:val="000000" w:themeColor="text1"/>
-          <w:sz w:val="24"/>
-          <w:szCs w:val="24"/>
-          <w:lang w:val="en-GB"/>
-        </w:rPr>
-        <w:t>more simple</w:t>
-      </w:r>
-      <w:proofErr w:type="gramEnd"/>
-      <w:r>
-        <w:rPr>
-          <w:rFonts w:ascii="Times New Roman" w:eastAsia="Times New Roman" w:hAnsi="Times New Roman" w:cs="Times New Roman"/>
-          <w:bCs/>
-          <w:color w:val="000000" w:themeColor="text1"/>
-          <w:sz w:val="24"/>
-          <w:szCs w:val="24"/>
-          <w:lang w:val="en-GB"/>
-        </w:rPr>
-        <w:t xml:space="preserve"> mode in terms of programming and calculation is in future plans</w:t>
-      </w:r>
-      <w:r>
-        <w:rPr>
-          <w:rFonts w:ascii="Times New Roman" w:eastAsia="Times New Roman" w:hAnsi="Times New Roman" w:cs="Times New Roman"/>
-          <w:bCs/>
-          <w:color w:val="000000" w:themeColor="text1"/>
-          <w:sz w:val="24"/>
-          <w:szCs w:val="24"/>
-          <w:lang w:val="en-GB"/>
-        </w:rPr>
-        <w:t>.</w:t>
+        </w:rPr>
+        <w:t>o è nei piani futuri.</w:t>
       </w:r>
     </w:p>
     <w:p>
@@ -23128,7 +22257,6 @@
           <w:color w:val="000000" w:themeColor="text1"/>
           <w:sz w:val="24"/>
           <w:szCs w:val="24"/>
-          <w:lang w:val="en-GB"/>
         </w:rPr>
       </w:pPr>
       <w:r>
@@ -23138,20 +22266,8 @@
           <w:color w:val="000000" w:themeColor="text1"/>
           <w:sz w:val="24"/>
           <w:szCs w:val="24"/>
-          <w:lang w:val="en-GB"/>
-        </w:rPr>
-        <w:t>The implementation of constructs such as tables, links, mathematical formulas and graphs</w:t>
-      </w:r>
-      <w:r>
-        <w:rPr>
-          <w:rFonts w:ascii="Times New Roman" w:eastAsia="Times New Roman" w:hAnsi="Times New Roman" w:cs="Times New Roman"/>
-          <w:bCs/>
-          <w:color w:val="000000" w:themeColor="text1"/>
-          <w:sz w:val="24"/>
-          <w:szCs w:val="24"/>
-          <w:lang w:val="en-GB"/>
-        </w:rPr>
-        <w:t>.</w:t>
+        </w:rPr>
+        <w:t>L’implementazione di costrutti quali tabelle, link, formule matematiche e grafici.</w:t>
       </w:r>
     </w:p>
     <w:p>
@@ -23168,7 +22284,6 @@
           <w:color w:val="000000" w:themeColor="text1"/>
           <w:sz w:val="24"/>
           <w:szCs w:val="24"/>
-          <w:lang w:val="en-GB"/>
         </w:rPr>
       </w:pPr>
       <w:r>
@@ -23178,42 +22293,8 @@
           <w:color w:val="000000" w:themeColor="text1"/>
           <w:sz w:val="24"/>
           <w:szCs w:val="24"/>
-          <w:lang w:val="en-GB"/>
-        </w:rPr>
-        <w:t xml:space="preserve">A possible improvement in grammar such as simplification of constructs, id without double quotes, </w:t>
-      </w:r>
-      <w:r>
-        <w:rPr>
-          <w:rFonts w:ascii="Times New Roman" w:eastAsia="Times New Roman" w:hAnsi="Times New Roman" w:cs="Times New Roman"/>
-          <w:bCs/>
-          <w:color w:val="000000" w:themeColor="text1"/>
-          <w:sz w:val="24"/>
-          <w:szCs w:val="24"/>
-          <w:lang w:val="en-GB"/>
-        </w:rPr>
-        <w:t>colour</w:t>
-      </w:r>
-      <w:r>
-        <w:rPr>
-          <w:rFonts w:ascii="Times New Roman" w:eastAsia="Times New Roman" w:hAnsi="Times New Roman" w:cs="Times New Roman"/>
-          <w:bCs/>
-          <w:color w:val="000000" w:themeColor="text1"/>
-          <w:sz w:val="24"/>
-          <w:szCs w:val="24"/>
-          <w:lang w:val="en-GB"/>
-        </w:rPr>
-        <w:t xml:space="preserve"> management also through other formats</w:t>
-      </w:r>
-      <w:r>
-        <w:rPr>
-          <w:rFonts w:ascii="Times New Roman" w:eastAsia="Times New Roman" w:hAnsi="Times New Roman" w:cs="Times New Roman"/>
-          <w:bCs/>
-          <w:color w:val="000000" w:themeColor="text1"/>
-          <w:sz w:val="24"/>
-          <w:szCs w:val="24"/>
-          <w:lang w:val="en-GB"/>
-        </w:rPr>
-        <w:t>.</w:t>
+        </w:rPr>
+        <w:t>Una possibile miglioria a livello grammaticale come semplificazione di costrutti, id senza doppi apici, gestione dei colori anche tramite gradienti o altri formati.</w:t>
       </w:r>
     </w:p>
     <w:p>
@@ -23230,7 +22311,6 @@
           <w:color w:val="000000" w:themeColor="text1"/>
           <w:sz w:val="24"/>
           <w:szCs w:val="24"/>
-          <w:lang w:val="en-GB"/>
         </w:rPr>
       </w:pPr>
       <w:r>
@@ -23240,20 +22320,8 @@
           <w:color w:val="000000" w:themeColor="text1"/>
           <w:sz w:val="24"/>
           <w:szCs w:val="24"/>
-          <w:lang w:val="en-GB"/>
-        </w:rPr>
-        <w:t>Code optimization, especially for the VolTextListener.java class</w:t>
-      </w:r>
-      <w:r>
-        <w:rPr>
-          <w:rFonts w:ascii="Times New Roman" w:eastAsia="Times New Roman" w:hAnsi="Times New Roman" w:cs="Times New Roman"/>
-          <w:bCs/>
-          <w:color w:val="000000" w:themeColor="text1"/>
-          <w:sz w:val="24"/>
-          <w:szCs w:val="24"/>
-          <w:lang w:val="en-GB"/>
-        </w:rPr>
-        <w:t>.</w:t>
+        </w:rPr>
+        <w:t>Ottimizzazione del codice, soprattutto per la classe VolTextListener.java.</w:t>
       </w:r>
     </w:p>
     <w:p>
@@ -23270,7 +22338,6 @@
           <w:color w:val="000000" w:themeColor="text1"/>
           <w:sz w:val="24"/>
           <w:szCs w:val="24"/>
-          <w:lang w:val="en-GB"/>
         </w:rPr>
       </w:pPr>
       <w:r>
@@ -23280,88 +22347,8 @@
           <w:color w:val="000000" w:themeColor="text1"/>
           <w:sz w:val="24"/>
           <w:szCs w:val="24"/>
-          <w:lang w:val="en-GB"/>
-        </w:rPr>
-        <w:t xml:space="preserve">Management of containers within other containers, management of objects internal to non-rectangular containers, management </w:t>
-      </w:r>
-      <w:r>
-        <w:rPr>
-          <w:rFonts w:ascii="Times New Roman" w:eastAsia="Times New Roman" w:hAnsi="Times New Roman" w:cs="Times New Roman"/>
-          <w:bCs/>
-          <w:color w:val="000000" w:themeColor="text1"/>
-          <w:sz w:val="24"/>
-          <w:szCs w:val="24"/>
-          <w:lang w:val="en-GB"/>
-        </w:rPr>
-        <w:t>inside</w:t>
-      </w:r>
-      <w:r>
-        <w:rPr>
-          <w:rFonts w:ascii="Times New Roman" w:eastAsia="Times New Roman" w:hAnsi="Times New Roman" w:cs="Times New Roman"/>
-          <w:bCs/>
-          <w:color w:val="000000" w:themeColor="text1"/>
-          <w:sz w:val="24"/>
-          <w:szCs w:val="24"/>
-          <w:lang w:val="en-GB"/>
-        </w:rPr>
-        <w:t xml:space="preserve"> the grammar of </w:t>
-      </w:r>
-      <w:proofErr w:type="gramStart"/>
-      <w:r>
-        <w:rPr>
-          <w:rFonts w:ascii="Times New Roman" w:eastAsia="Times New Roman" w:hAnsi="Times New Roman" w:cs="Times New Roman"/>
-          <w:bCs/>
-          <w:color w:val="000000" w:themeColor="text1"/>
-          <w:sz w:val="24"/>
-          <w:szCs w:val="24"/>
-          <w:lang w:val="en-GB"/>
-        </w:rPr>
-        <w:t>particular constructs</w:t>
-      </w:r>
-      <w:proofErr w:type="gramEnd"/>
-      <w:r>
-        <w:rPr>
-          <w:rFonts w:ascii="Times New Roman" w:eastAsia="Times New Roman" w:hAnsi="Times New Roman" w:cs="Times New Roman"/>
-          <w:bCs/>
-          <w:color w:val="000000" w:themeColor="text1"/>
-          <w:sz w:val="24"/>
-          <w:szCs w:val="24"/>
-          <w:lang w:val="en-GB"/>
-        </w:rPr>
-        <w:t xml:space="preserve"> to reduce the document </w:t>
-      </w:r>
-      <w:r>
-        <w:rPr>
-          <w:rFonts w:ascii="Times New Roman" w:eastAsia="Times New Roman" w:hAnsi="Times New Roman" w:cs="Times New Roman"/>
-          <w:bCs/>
-          <w:color w:val="000000" w:themeColor="text1"/>
-          <w:sz w:val="24"/>
-          <w:szCs w:val="24"/>
-          <w:lang w:val="en-GB"/>
-        </w:rPr>
-        <w:t xml:space="preserve">drafted </w:t>
-      </w:r>
-      <w:r>
-        <w:rPr>
-          <w:rFonts w:ascii="Times New Roman" w:eastAsia="Times New Roman" w:hAnsi="Times New Roman" w:cs="Times New Roman"/>
-          <w:bCs/>
-          <w:color w:val="000000" w:themeColor="text1"/>
-          <w:sz w:val="24"/>
-          <w:szCs w:val="24"/>
-          <w:lang w:val="en-GB"/>
-        </w:rPr>
-        <w:t>by the user</w:t>
-      </w:r>
-      <w:r>
-        <w:rPr>
-          <w:rFonts w:ascii="Times New Roman" w:eastAsia="Times New Roman" w:hAnsi="Times New Roman" w:cs="Times New Roman"/>
-          <w:bCs/>
-          <w:color w:val="000000" w:themeColor="text1"/>
-          <w:sz w:val="24"/>
-          <w:szCs w:val="24"/>
-          <w:lang w:val="en-GB"/>
-        </w:rPr>
-        <w:t>.</w:t>
+        </w:rPr>
+        <w:t>Gestione di contenitori all’interno di altri contenitori, gestione di oggetti interni ai contenitori di forma non rettangolare, gestione interna alla grammatica di particolari costrutti per ridurre il documento redatto dall’utente.</w:t>
       </w:r>
     </w:p>
     <w:p>
@@ -23378,7 +22365,6 @@
           <w:color w:val="000000" w:themeColor="text1"/>
           <w:sz w:val="24"/>
           <w:szCs w:val="24"/>
-          <w:lang w:val="en-GB"/>
         </w:rPr>
       </w:pPr>
       <w:r>
@@ -23388,42 +22374,8 @@
           <w:color w:val="000000" w:themeColor="text1"/>
           <w:sz w:val="24"/>
           <w:szCs w:val="24"/>
-          <w:lang w:val="en-GB"/>
-        </w:rPr>
-        <w:t>Implementation of auxiliary tools for previewing the document</w:t>
-      </w:r>
-      <w:r>
-        <w:rPr>
-          <w:rFonts w:ascii="Times New Roman" w:eastAsia="Times New Roman" w:hAnsi="Times New Roman" w:cs="Times New Roman"/>
-          <w:bCs/>
-          <w:color w:val="000000" w:themeColor="text1"/>
-          <w:sz w:val="24"/>
-          <w:szCs w:val="24"/>
-          <w:lang w:val="en-GB"/>
-        </w:rPr>
-        <w:t xml:space="preserve"> be</w:t>
-      </w:r>
-      <w:r>
-        <w:rPr>
-          <w:rFonts w:ascii="Times New Roman" w:eastAsia="Times New Roman" w:hAnsi="Times New Roman" w:cs="Times New Roman"/>
-          <w:bCs/>
-          <w:color w:val="000000" w:themeColor="text1"/>
-          <w:sz w:val="24"/>
-          <w:szCs w:val="24"/>
-          <w:lang w:val="en-GB"/>
-        </w:rPr>
-        <w:t>fore the generation</w:t>
-      </w:r>
-      <w:r>
-        <w:rPr>
-          <w:rFonts w:ascii="Times New Roman" w:eastAsia="Times New Roman" w:hAnsi="Times New Roman" w:cs="Times New Roman"/>
-          <w:bCs/>
-          <w:color w:val="000000" w:themeColor="text1"/>
-          <w:sz w:val="24"/>
-          <w:szCs w:val="24"/>
-          <w:lang w:val="en-GB"/>
-        </w:rPr>
-        <w:t>.</w:t>
+        </w:rPr>
+        <w:t>Implementazione di tool ausiliari per la visualizzazione in anteprima del documento.</w:t>
       </w:r>
     </w:p>
     <w:sectPr>
@@ -26814,28 +25766,28 @@
 </file>
 
 <file path=customXml/item1.xml><?xml version="1.0" encoding="utf-8"?>
-<b:Sources xmlns:b="http://schemas.openxmlformats.org/officeDocument/2006/bibliography" xmlns="http://schemas.openxmlformats.org/officeDocument/2006/bibliography" SelectedStyle="\APASixthEditionOfficeOnline.xsl" StyleName="APA" Version="6"/>
-</file>
-
-<file path=customXml/item2.xml><?xml version="1.0" encoding="utf-8"?>
 <go:gDocsCustomXmlDataStorage xmlns:go="http://customooxmlschemas.google.com/" xmlns:r="http://schemas.openxmlformats.org/officeDocument/2006/relationships">
   <go:docsCustomData xmlns:go="http://customooxmlschemas.google.com/" roundtripDataSignature="AMtx7mg0BycMxjGWYZSC4Ze6gbuVR1DW6A==">AMUW2mU5M3mRInt1jphVmALK8iVSk/1pKx0HcvreW9LMYE/wHzBHJcwjN9MRTJo8t+N5ATeL6CPiBPGOHaHO4g5lY5dr5mKVMPvc7op8MsMz9kr6fn983wLOSbME+DMJtqghVJQN5pFa</go:docsCustomData>
 </go:gDocsCustomXmlDataStorage>
 </file>
 
-<file path=customXml/itemProps1.xml><?xml version="1.0" encoding="utf-8"?>
-<ds:datastoreItem xmlns:ds="http://schemas.openxmlformats.org/officeDocument/2006/customXml" ds:itemID="{ED26E6E7-3FC9-45E0-AE94-44F8CACB1AF0}">
-  <ds:schemaRefs>
-    <ds:schemaRef ds:uri="http://schemas.openxmlformats.org/officeDocument/2006/bibliography"/>
-  </ds:schemaRefs>
-</ds:datastoreItem>
+<file path=customXml/item2.xml><?xml version="1.0" encoding="utf-8"?>
+<b:Sources xmlns:b="http://schemas.openxmlformats.org/officeDocument/2006/bibliography" xmlns="http://schemas.openxmlformats.org/officeDocument/2006/bibliography" SelectedStyle="\APASixthEditionOfficeOnline.xsl" StyleName="APA" Version="6"/>
 </file>
 
-<file path=customXml/itemProps2.xml><?xml version="1.0" encoding="utf-8"?>
+<file path=customXml/itemProps1.xml><?xml version="1.0" encoding="utf-8"?>
 <ds:datastoreItem xmlns:ds="http://schemas.openxmlformats.org/officeDocument/2006/customXml" ds:itemID="{11111111-1234-1234-1234-123412341234}">
   <ds:schemaRefs>
     <ds:schemaRef ds:uri="http://customooxmlschemas.google.com/"/>
     <ds:schemaRef ds:uri="http://schemas.openxmlformats.org/officeDocument/2006/relationships"/>
   </ds:schemaRefs>
 </ds:datastoreItem>
+</file>
+
+<file path=customXml/itemProps2.xml><?xml version="1.0" encoding="utf-8"?>
+<ds:datastoreItem xmlns:ds="http://schemas.openxmlformats.org/officeDocument/2006/customXml" ds:itemID="{ED26E6E7-3FC9-45E0-AE94-44F8CACB1AF0}">
+  <ds:schemaRefs>
+    <ds:schemaRef ds:uri="http://schemas.openxmlformats.org/officeDocument/2006/bibliography"/>
+  </ds:schemaRefs>
+</ds:datastoreItem>
 </file>
</xml_diff>